<commit_message>
Update ERD en DataDictionnary TNO
</commit_message>
<xml_diff>
--- a/documentation/TNO.docx
+++ b/documentation/TNO.docx
@@ -1,6 +1,6 @@
 
 <file path=word/document.xml><?xml version="1.0" encoding="utf-8"?>
-<w:document xmlns:wpc="http://schemas.microsoft.com/office/word/2010/wordprocessingCanvas" xmlns:cx="http://schemas.microsoft.com/office/drawing/2014/chartex" xmlns:cx1="http://schemas.microsoft.com/office/drawing/2015/9/8/chartex" xmlns:cx2="http://schemas.microsoft.com/office/drawing/2015/10/21/chartex" xmlns:cx3="http://schemas.microsoft.com/office/drawing/2016/5/9/chartex" xmlns:cx4="http://schemas.microsoft.com/office/drawing/2016/5/10/chartex" xmlns:cx5="http://schemas.microsoft.com/office/drawing/2016/5/11/chartex" xmlns:cx6="http://schemas.microsoft.com/office/drawing/2016/5/12/chartex" xmlns:cx7="http://schemas.microsoft.com/office/drawing/2016/5/13/chartex" xmlns:cx8="http://schemas.microsoft.com/office/drawing/2016/5/14/chartex" xmlns:mc="http://schemas.openxmlformats.org/markup-compatibility/2006" xmlns:aink="http://schemas.microsoft.com/office/drawing/2016/ink" xmlns:am3d="http://schemas.microsoft.com/office/drawing/2017/model3d" xmlns:o="urn:schemas-microsoft-com:office:office" xmlns:r="http://schemas.openxmlformats.org/officeDocument/2006/relationships" xmlns:m="http://schemas.openxmlformats.org/officeDocument/2006/math" xmlns:v="urn:schemas-microsoft-com:vml" xmlns:wp14="http://schemas.microsoft.com/office/word/2010/wordprocessingDrawing" xmlns:wp="http://schemas.openxmlformats.org/drawingml/2006/wordprocessingDrawing" xmlns:w10="urn:schemas-microsoft-com:office:word" xmlns:w="http://schemas.openxmlformats.org/wordprocessingml/2006/main" xmlns:w14="http://schemas.microsoft.com/office/word/2010/wordml" xmlns:w15="http://schemas.microsoft.com/office/word/2012/wordml" xmlns:w16cid="http://schemas.microsoft.com/office/word/2016/wordml/cid" xmlns:w16se="http://schemas.microsoft.com/office/word/2015/wordml/symex" xmlns:wpg="http://schemas.microsoft.com/office/word/2010/wordprocessingGroup" xmlns:wpi="http://schemas.microsoft.com/office/word/2010/wordprocessingInk" xmlns:wne="http://schemas.microsoft.com/office/word/2006/wordml" xmlns:wps="http://schemas.microsoft.com/office/word/2010/wordprocessingShape" mc:Ignorable="w14 w15 w16se w16cid wp14">
+<w:document xmlns:wpc="http://schemas.microsoft.com/office/word/2010/wordprocessingCanvas" xmlns:mc="http://schemas.openxmlformats.org/markup-compatibility/2006" xmlns:o="urn:schemas-microsoft-com:office:office" xmlns:r="http://schemas.openxmlformats.org/officeDocument/2006/relationships" xmlns:m="http://schemas.openxmlformats.org/officeDocument/2006/math" xmlns:v="urn:schemas-microsoft-com:vml" xmlns:wp14="http://schemas.microsoft.com/office/word/2010/wordprocessingDrawing" xmlns:wp="http://schemas.openxmlformats.org/drawingml/2006/wordprocessingDrawing" xmlns:w10="urn:schemas-microsoft-com:office:word" xmlns:w="http://schemas.openxmlformats.org/wordprocessingml/2006/main" xmlns:w14="http://schemas.microsoft.com/office/word/2010/wordml" xmlns:wpg="http://schemas.microsoft.com/office/word/2010/wordprocessingGroup" xmlns:wpi="http://schemas.microsoft.com/office/word/2010/wordprocessingInk" xmlns:wne="http://schemas.microsoft.com/office/word/2006/wordml" xmlns:wps="http://schemas.microsoft.com/office/word/2010/wordprocessingShape" mc:Ignorable="w14 wp14">
   <w:body>
     <w:p>
       <w:pPr>
@@ -34,6 +34,7 @@
       <w:r>
         <w:rPr>
           <w:noProof/>
+          <w:lang w:val="en-US"/>
         </w:rPr>
         <w:drawing>
           <wp:inline distT="0" distB="0" distL="0" distR="0" wp14:anchorId="3F0ACA0B" wp14:editId="1BF5DE04">
@@ -53,7 +54,7 @@
                     </pic:cNvPicPr>
                   </pic:nvPicPr>
                   <pic:blipFill>
-                    <a:blip r:embed="rId5">
+                    <a:blip r:embed="rId6">
                       <a:extLst>
                         <a:ext uri="{28A0092B-C50C-407E-A947-70E740481C1C}">
                           <a14:useLocalDpi xmlns:a14="http://schemas.microsoft.com/office/drawing/2010/main" val="0"/>
@@ -132,9 +133,11 @@
           <w:pPr>
             <w:pStyle w:val="TOCHeading"/>
           </w:pPr>
+          <w:proofErr w:type="spellStart"/>
           <w:r>
             <w:t>Inhoudsopgave</w:t>
           </w:r>
+          <w:proofErr w:type="spellEnd"/>
         </w:p>
         <w:p>
           <w:pPr>
@@ -819,27 +822,15 @@
     <w:p>
       <w:pPr>
         <w:pStyle w:val="Heading1"/>
-        <w:rPr>
-          <w:lang w:val="en-US"/>
-        </w:rPr>
       </w:pPr>
       <w:bookmarkStart w:id="0" w:name="_Toc11076477"/>
       <w:r>
-        <w:rPr>
-          <w:lang w:val="en-US"/>
-        </w:rPr>
         <w:lastRenderedPageBreak/>
         <w:t>Technische Ontwerp</w:t>
       </w:r>
       <w:bookmarkEnd w:id="0"/>
     </w:p>
-    <w:p>
-      <w:pPr>
-        <w:rPr>
-          <w:lang w:val="en-US"/>
-        </w:rPr>
-      </w:pPr>
-    </w:p>
+    <w:p/>
     <w:p>
       <w:pPr>
         <w:pStyle w:val="Heading2"/>
@@ -1146,10 +1137,7 @@
           </w:tcPr>
           <w:p>
             <w:r>
-              <w:t>I</w:t>
-            </w:r>
-            <w:r>
-              <w:t>NT</w:t>
+              <w:t>INT</w:t>
             </w:r>
           </w:p>
         </w:tc>
@@ -1159,7 +1147,10 @@
           </w:tcPr>
           <w:p>
             <w:r>
-              <w:t>Nummer van de gebruiker</w:t>
+              <w:t xml:space="preserve">Nummer van de </w:t>
+            </w:r>
+            <w:r>
+              <w:t>ticket</w:t>
             </w:r>
           </w:p>
         </w:tc>
@@ -1187,13 +1178,7 @@
           </w:tcPr>
           <w:p>
             <w:r>
-              <w:t>VarChar(</w:t>
-            </w:r>
-            <w:r>
-              <w:t>100</w:t>
-            </w:r>
-            <w:r>
-              <w:t>)</w:t>
+              <w:t>VarChar(100)</w:t>
             </w:r>
           </w:p>
         </w:tc>
@@ -1203,13 +1188,7 @@
           </w:tcPr>
           <w:p>
             <w:r>
-              <w:t xml:space="preserve">De </w:t>
-            </w:r>
-            <w:r>
-              <w:t>vraag</w:t>
-            </w:r>
-            <w:r>
-              <w:t xml:space="preserve"> van de gebruiker</w:t>
+              <w:t>De vraag van de gebruiker</w:t>
             </w:r>
           </w:p>
         </w:tc>
@@ -1287,8 +1266,6 @@
             <w:r>
               <w:t>Antwoord van de admin</w:t>
             </w:r>
-            <w:bookmarkStart w:id="9" w:name="_GoBack"/>
-            <w:bookmarkEnd w:id="9"/>
           </w:p>
         </w:tc>
       </w:tr>
@@ -1450,7 +1427,7 @@
               <w:t xml:space="preserve">Verwijzing naar tabel </w:t>
             </w:r>
             <w:r>
-              <w:t>Gebruiker</w:t>
+              <w:t>Users</w:t>
             </w:r>
           </w:p>
         </w:tc>
@@ -1506,6 +1483,1634 @@
         </w:tc>
       </w:tr>
     </w:tbl>
+    <w:p/>
+    <w:tbl>
+      <w:tblPr>
+        <w:tblStyle w:val="TableGrid"/>
+        <w:tblW w:w="0" w:type="auto"/>
+        <w:tblLook w:val="04A0" w:firstRow="1" w:lastRow="0" w:firstColumn="1" w:lastColumn="0" w:noHBand="0" w:noVBand="1"/>
+      </w:tblPr>
+      <w:tblGrid>
+        <w:gridCol w:w="939"/>
+        <w:gridCol w:w="1608"/>
+        <w:gridCol w:w="1641"/>
+        <w:gridCol w:w="4874"/>
+      </w:tblGrid>
+      <w:tr>
+        <w:tc>
+          <w:tcPr>
+            <w:tcW w:w="2547" w:type="dxa"/>
+            <w:gridSpan w:val="2"/>
+            <w:shd w:val="clear" w:color="auto" w:fill="D9D9D9" w:themeFill="background1" w:themeFillShade="D9"/>
+          </w:tcPr>
+          <w:p/>
+        </w:tc>
+        <w:tc>
+          <w:tcPr>
+            <w:tcW w:w="6515" w:type="dxa"/>
+            <w:gridSpan w:val="2"/>
+          </w:tcPr>
+          <w:p>
+            <w:r>
+              <w:t>FAQ</w:t>
+            </w:r>
+          </w:p>
+        </w:tc>
+      </w:tr>
+      <w:tr>
+        <w:tc>
+          <w:tcPr>
+            <w:tcW w:w="2547" w:type="dxa"/>
+            <w:gridSpan w:val="2"/>
+            <w:shd w:val="clear" w:color="auto" w:fill="D9D9D9" w:themeFill="background1" w:themeFillShade="D9"/>
+          </w:tcPr>
+          <w:p>
+            <w:r>
+              <w:t>Definitie</w:t>
+            </w:r>
+          </w:p>
+        </w:tc>
+        <w:tc>
+          <w:tcPr>
+            <w:tcW w:w="6515" w:type="dxa"/>
+            <w:gridSpan w:val="2"/>
+          </w:tcPr>
+          <w:p>
+            <w:r>
+              <w:t>FAQ staat voor “Frequently Asked Questions” hier zijn de meest voorkomende vragen met antwoorden te bevinden</w:t>
+            </w:r>
+            <w:r>
+              <w:t xml:space="preserve"> voor gebruikers. Admins kunnen een vragen en antwoorden toevoegen, verwijderen en aanpassen </w:t>
+            </w:r>
+          </w:p>
+        </w:tc>
+      </w:tr>
+      <w:tr>
+        <w:tc>
+          <w:tcPr>
+            <w:tcW w:w="939" w:type="dxa"/>
+            <w:shd w:val="clear" w:color="auto" w:fill="D9D9D9" w:themeFill="background1" w:themeFillShade="D9"/>
+          </w:tcPr>
+          <w:p>
+            <w:r>
+              <w:t>PK/FK/*</w:t>
+            </w:r>
+          </w:p>
+        </w:tc>
+        <w:tc>
+          <w:tcPr>
+            <w:tcW w:w="1608" w:type="dxa"/>
+            <w:shd w:val="clear" w:color="auto" w:fill="D9D9D9" w:themeFill="background1" w:themeFillShade="D9"/>
+          </w:tcPr>
+          <w:p>
+            <w:r>
+              <w:t>Attribuutnaam</w:t>
+            </w:r>
+          </w:p>
+        </w:tc>
+        <w:tc>
+          <w:tcPr>
+            <w:tcW w:w="1641" w:type="dxa"/>
+            <w:shd w:val="clear" w:color="auto" w:fill="D9D9D9" w:themeFill="background1" w:themeFillShade="D9"/>
+          </w:tcPr>
+          <w:p>
+            <w:r>
+              <w:t>Datatype</w:t>
+            </w:r>
+          </w:p>
+        </w:tc>
+        <w:tc>
+          <w:tcPr>
+            <w:tcW w:w="4874" w:type="dxa"/>
+            <w:shd w:val="clear" w:color="auto" w:fill="D9D9D9" w:themeFill="background1" w:themeFillShade="D9"/>
+          </w:tcPr>
+          <w:p>
+            <w:r>
+              <w:t>Toelichting</w:t>
+            </w:r>
+          </w:p>
+        </w:tc>
+      </w:tr>
+      <w:tr>
+        <w:tc>
+          <w:tcPr>
+            <w:tcW w:w="939" w:type="dxa"/>
+          </w:tcPr>
+          <w:p>
+            <w:r>
+              <w:t>PK</w:t>
+            </w:r>
+          </w:p>
+        </w:tc>
+        <w:tc>
+          <w:tcPr>
+            <w:tcW w:w="1608" w:type="dxa"/>
+          </w:tcPr>
+          <w:p>
+            <w:r>
+              <w:t>id</w:t>
+            </w:r>
+          </w:p>
+        </w:tc>
+        <w:tc>
+          <w:tcPr>
+            <w:tcW w:w="0" w:type="auto"/>
+          </w:tcPr>
+          <w:p>
+            <w:r>
+              <w:t>INT</w:t>
+            </w:r>
+          </w:p>
+        </w:tc>
+        <w:tc>
+          <w:tcPr>
+            <w:tcW w:w="4874" w:type="dxa"/>
+          </w:tcPr>
+          <w:p>
+            <w:r>
+              <w:t>Nummer van de FAQ</w:t>
+            </w:r>
+          </w:p>
+        </w:tc>
+      </w:tr>
+      <w:tr>
+        <w:tc>
+          <w:tcPr>
+            <w:tcW w:w="939" w:type="dxa"/>
+          </w:tcPr>
+          <w:p/>
+        </w:tc>
+        <w:tc>
+          <w:tcPr>
+            <w:tcW w:w="1608" w:type="dxa"/>
+          </w:tcPr>
+          <w:p>
+            <w:r>
+              <w:t>question</w:t>
+            </w:r>
+          </w:p>
+        </w:tc>
+        <w:tc>
+          <w:tcPr>
+            <w:tcW w:w="1641" w:type="dxa"/>
+          </w:tcPr>
+          <w:p>
+            <w:r>
+              <w:t>VarChar(</w:t>
+            </w:r>
+            <w:r>
+              <w:t>2</w:t>
+            </w:r>
+            <w:r>
+              <w:t>00)</w:t>
+            </w:r>
+          </w:p>
+        </w:tc>
+        <w:tc>
+          <w:tcPr>
+            <w:tcW w:w="4874" w:type="dxa"/>
+          </w:tcPr>
+          <w:p>
+            <w:r>
+              <w:t>De gestelde vraag</w:t>
+            </w:r>
+          </w:p>
+        </w:tc>
+      </w:tr>
+      <w:tr>
+        <w:tc>
+          <w:tcPr>
+            <w:tcW w:w="939" w:type="dxa"/>
+          </w:tcPr>
+          <w:p/>
+        </w:tc>
+        <w:tc>
+          <w:tcPr>
+            <w:tcW w:w="1608" w:type="dxa"/>
+          </w:tcPr>
+          <w:p>
+            <w:r>
+              <w:t>answer</w:t>
+            </w:r>
+          </w:p>
+        </w:tc>
+        <w:tc>
+          <w:tcPr>
+            <w:tcW w:w="1641" w:type="dxa"/>
+          </w:tcPr>
+          <w:p>
+            <w:r>
+              <w:t>LONGTEXT</w:t>
+            </w:r>
+          </w:p>
+        </w:tc>
+        <w:tc>
+          <w:tcPr>
+            <w:tcW w:w="4874" w:type="dxa"/>
+          </w:tcPr>
+          <w:p>
+            <w:r>
+              <w:t xml:space="preserve">Antwoord </w:t>
+            </w:r>
+            <w:r>
+              <w:t>op de vraag</w:t>
+            </w:r>
+          </w:p>
+        </w:tc>
+      </w:tr>
+    </w:tbl>
+    <w:p/>
+    <w:tbl>
+      <w:tblPr>
+        <w:tblStyle w:val="TableGrid"/>
+        <w:tblW w:w="0" w:type="auto"/>
+        <w:tblLook w:val="04A0" w:firstRow="1" w:lastRow="0" w:firstColumn="1" w:lastColumn="0" w:noHBand="0" w:noVBand="1"/>
+      </w:tblPr>
+      <w:tblGrid>
+        <w:gridCol w:w="939"/>
+        <w:gridCol w:w="1608"/>
+        <w:gridCol w:w="1641"/>
+        <w:gridCol w:w="4874"/>
+      </w:tblGrid>
+      <w:tr>
+        <w:tc>
+          <w:tcPr>
+            <w:tcW w:w="2547" w:type="dxa"/>
+            <w:gridSpan w:val="2"/>
+            <w:shd w:val="clear" w:color="auto" w:fill="D9D9D9" w:themeFill="background1" w:themeFillShade="D9"/>
+          </w:tcPr>
+          <w:p/>
+        </w:tc>
+        <w:tc>
+          <w:tcPr>
+            <w:tcW w:w="6515" w:type="dxa"/>
+            <w:gridSpan w:val="2"/>
+          </w:tcPr>
+          <w:p>
+            <w:r>
+              <w:t>Mails</w:t>
+            </w:r>
+          </w:p>
+        </w:tc>
+      </w:tr>
+      <w:tr>
+        <w:tc>
+          <w:tcPr>
+            <w:tcW w:w="2547" w:type="dxa"/>
+            <w:gridSpan w:val="2"/>
+            <w:shd w:val="clear" w:color="auto" w:fill="D9D9D9" w:themeFill="background1" w:themeFillShade="D9"/>
+          </w:tcPr>
+          <w:p>
+            <w:r>
+              <w:t>Definitie</w:t>
+            </w:r>
+          </w:p>
+        </w:tc>
+        <w:tc>
+          <w:tcPr>
+            <w:tcW w:w="6515" w:type="dxa"/>
+            <w:gridSpan w:val="2"/>
+          </w:tcPr>
+          <w:p>
+            <w:r>
+              <w:t>Bericht wat de gebruiker stuurt naar zijn of haar aanhangers</w:t>
+            </w:r>
+          </w:p>
+        </w:tc>
+      </w:tr>
+      <w:tr>
+        <w:tc>
+          <w:tcPr>
+            <w:tcW w:w="939" w:type="dxa"/>
+            <w:shd w:val="clear" w:color="auto" w:fill="D9D9D9" w:themeFill="background1" w:themeFillShade="D9"/>
+          </w:tcPr>
+          <w:p>
+            <w:r>
+              <w:t>PK/FK/*</w:t>
+            </w:r>
+          </w:p>
+        </w:tc>
+        <w:tc>
+          <w:tcPr>
+            <w:tcW w:w="1608" w:type="dxa"/>
+            <w:shd w:val="clear" w:color="auto" w:fill="D9D9D9" w:themeFill="background1" w:themeFillShade="D9"/>
+          </w:tcPr>
+          <w:p>
+            <w:r>
+              <w:t>Attribuutnaam</w:t>
+            </w:r>
+          </w:p>
+        </w:tc>
+        <w:tc>
+          <w:tcPr>
+            <w:tcW w:w="1641" w:type="dxa"/>
+            <w:shd w:val="clear" w:color="auto" w:fill="D9D9D9" w:themeFill="background1" w:themeFillShade="D9"/>
+          </w:tcPr>
+          <w:p>
+            <w:r>
+              <w:t>Datatype</w:t>
+            </w:r>
+          </w:p>
+        </w:tc>
+        <w:tc>
+          <w:tcPr>
+            <w:tcW w:w="4874" w:type="dxa"/>
+            <w:shd w:val="clear" w:color="auto" w:fill="D9D9D9" w:themeFill="background1" w:themeFillShade="D9"/>
+          </w:tcPr>
+          <w:p>
+            <w:r>
+              <w:t>Toelichting</w:t>
+            </w:r>
+          </w:p>
+        </w:tc>
+      </w:tr>
+      <w:tr>
+        <w:tc>
+          <w:tcPr>
+            <w:tcW w:w="939" w:type="dxa"/>
+          </w:tcPr>
+          <w:p>
+            <w:r>
+              <w:t>PK</w:t>
+            </w:r>
+          </w:p>
+        </w:tc>
+        <w:tc>
+          <w:tcPr>
+            <w:tcW w:w="1608" w:type="dxa"/>
+          </w:tcPr>
+          <w:p>
+            <w:r>
+              <w:t>id</w:t>
+            </w:r>
+          </w:p>
+        </w:tc>
+        <w:tc>
+          <w:tcPr>
+            <w:tcW w:w="0" w:type="auto"/>
+          </w:tcPr>
+          <w:p>
+            <w:r>
+              <w:t>INT</w:t>
+            </w:r>
+          </w:p>
+        </w:tc>
+        <w:tc>
+          <w:tcPr>
+            <w:tcW w:w="4874" w:type="dxa"/>
+          </w:tcPr>
+          <w:p>
+            <w:r>
+              <w:t>ID nummer van het bericht</w:t>
+            </w:r>
+          </w:p>
+        </w:tc>
+      </w:tr>
+      <w:tr>
+        <w:tc>
+          <w:tcPr>
+            <w:tcW w:w="939" w:type="dxa"/>
+          </w:tcPr>
+          <w:p>
+            <w:r>
+              <w:t>FK</w:t>
+            </w:r>
+          </w:p>
+        </w:tc>
+        <w:tc>
+          <w:tcPr>
+            <w:tcW w:w="1608" w:type="dxa"/>
+          </w:tcPr>
+          <w:p>
+            <w:r>
+              <w:t>users_id</w:t>
+            </w:r>
+          </w:p>
+        </w:tc>
+        <w:tc>
+          <w:tcPr>
+            <w:tcW w:w="1641" w:type="dxa"/>
+          </w:tcPr>
+          <w:p>
+            <w:r>
+              <w:t>INT</w:t>
+            </w:r>
+          </w:p>
+        </w:tc>
+        <w:tc>
+          <w:tcPr>
+            <w:tcW w:w="4874" w:type="dxa"/>
+          </w:tcPr>
+          <w:p>
+            <w:r>
+              <w:t>Verwijzing naar de tabel Users</w:t>
+            </w:r>
+          </w:p>
+        </w:tc>
+      </w:tr>
+      <w:tr>
+        <w:tc>
+          <w:tcPr>
+            <w:tcW w:w="939" w:type="dxa"/>
+          </w:tcPr>
+          <w:p>
+            <w:r>
+              <w:t>FK</w:t>
+            </w:r>
+          </w:p>
+        </w:tc>
+        <w:tc>
+          <w:tcPr>
+            <w:tcW w:w="1608" w:type="dxa"/>
+          </w:tcPr>
+          <w:p>
+            <w:r>
+              <w:t>templates_id</w:t>
+            </w:r>
+          </w:p>
+        </w:tc>
+        <w:tc>
+          <w:tcPr>
+            <w:tcW w:w="1641" w:type="dxa"/>
+          </w:tcPr>
+          <w:p>
+            <w:r>
+              <w:t>INT</w:t>
+            </w:r>
+          </w:p>
+        </w:tc>
+        <w:tc>
+          <w:tcPr>
+            <w:tcW w:w="4874" w:type="dxa"/>
+          </w:tcPr>
+          <w:p>
+            <w:r>
+              <w:t>Verwijzing naar de tabel Templates</w:t>
+            </w:r>
+          </w:p>
+        </w:tc>
+      </w:tr>
+      <w:tr>
+        <w:tc>
+          <w:tcPr>
+            <w:tcW w:w="939" w:type="dxa"/>
+          </w:tcPr>
+          <w:p/>
+        </w:tc>
+        <w:tc>
+          <w:tcPr>
+            <w:tcW w:w="1608" w:type="dxa"/>
+          </w:tcPr>
+          <w:p>
+            <w:r>
+              <w:t>name</w:t>
+            </w:r>
+          </w:p>
+        </w:tc>
+        <w:tc>
+          <w:tcPr>
+            <w:tcW w:w="1641" w:type="dxa"/>
+          </w:tcPr>
+          <w:p>
+            <w:r>
+              <w:t>VarChar(45)</w:t>
+            </w:r>
+          </w:p>
+        </w:tc>
+        <w:tc>
+          <w:tcPr>
+            <w:tcW w:w="4874" w:type="dxa"/>
+          </w:tcPr>
+          <w:p>
+            <w:r>
+              <w:t>Onderwerp van het bericht</w:t>
+            </w:r>
+          </w:p>
+        </w:tc>
+      </w:tr>
+      <w:tr>
+        <w:tc>
+          <w:tcPr>
+            <w:tcW w:w="939" w:type="dxa"/>
+          </w:tcPr>
+          <w:p/>
+        </w:tc>
+        <w:tc>
+          <w:tcPr>
+            <w:tcW w:w="1608" w:type="dxa"/>
+          </w:tcPr>
+          <w:p>
+            <w:r>
+              <w:t>message</w:t>
+            </w:r>
+          </w:p>
+        </w:tc>
+        <w:tc>
+          <w:tcPr>
+            <w:tcW w:w="1641" w:type="dxa"/>
+          </w:tcPr>
+          <w:p>
+            <w:r>
+              <w:t>LONGTEXT</w:t>
+            </w:r>
+          </w:p>
+        </w:tc>
+        <w:tc>
+          <w:tcPr>
+            <w:tcW w:w="4874" w:type="dxa"/>
+          </w:tcPr>
+          <w:p>
+            <w:r>
+              <w:t>Ingevulde Bericht</w:t>
+            </w:r>
+          </w:p>
+        </w:tc>
+      </w:tr>
+      <w:tr>
+        <w:tc>
+          <w:tcPr>
+            <w:tcW w:w="2547" w:type="dxa"/>
+            <w:gridSpan w:val="2"/>
+            <w:shd w:val="clear" w:color="auto" w:fill="D9D9D9" w:themeFill="background1" w:themeFillShade="D9"/>
+          </w:tcPr>
+          <w:p>
+            <w:r>
+              <w:t>Relatie</w:t>
+            </w:r>
+          </w:p>
+        </w:tc>
+        <w:tc>
+          <w:tcPr>
+            <w:tcW w:w="6515" w:type="dxa"/>
+            <w:gridSpan w:val="2"/>
+            <w:shd w:val="clear" w:color="auto" w:fill="D9D9D9" w:themeFill="background1" w:themeFillShade="D9"/>
+          </w:tcPr>
+          <w:p>
+            <w:r>
+              <w:t>Toelichting</w:t>
+            </w:r>
+          </w:p>
+        </w:tc>
+      </w:tr>
+      <w:tr>
+        <w:tc>
+          <w:tcPr>
+            <w:tcW w:w="2547" w:type="dxa"/>
+            <w:gridSpan w:val="2"/>
+          </w:tcPr>
+          <w:p>
+            <w:r>
+              <w:t>R1</w:t>
+            </w:r>
+          </w:p>
+        </w:tc>
+        <w:tc>
+          <w:tcPr>
+            <w:tcW w:w="6515" w:type="dxa"/>
+            <w:gridSpan w:val="2"/>
+          </w:tcPr>
+          <w:p>
+            <w:r>
+              <w:t>Het</w:t>
+            </w:r>
+            <w:r>
+              <w:t xml:space="preserve"> bericht is van deze gebruiker</w:t>
+            </w:r>
+          </w:p>
+        </w:tc>
+      </w:tr>
+      <w:tr>
+        <w:tc>
+          <w:tcPr>
+            <w:tcW w:w="2547" w:type="dxa"/>
+            <w:gridSpan w:val="2"/>
+          </w:tcPr>
+          <w:p>
+            <w:r>
+              <w:t>R2</w:t>
+            </w:r>
+          </w:p>
+        </w:tc>
+        <w:tc>
+          <w:tcPr>
+            <w:tcW w:w="6515" w:type="dxa"/>
+            <w:gridSpan w:val="2"/>
+          </w:tcPr>
+          <w:p>
+            <w:r>
+              <w:t>Het bericht gebruikt deze template</w:t>
+            </w:r>
+          </w:p>
+        </w:tc>
+      </w:tr>
+    </w:tbl>
+    <w:p/>
+    <w:p>
+      <w:r>
+        <w:br w:type="page"/>
+      </w:r>
+    </w:p>
+    <w:p/>
+    <w:tbl>
+      <w:tblPr>
+        <w:tblStyle w:val="TableGrid"/>
+        <w:tblpPr w:leftFromText="180" w:rightFromText="180" w:vertAnchor="text" w:tblpY="1"/>
+        <w:tblOverlap w:val="never"/>
+        <w:tblW w:w="0" w:type="auto"/>
+        <w:tblLook w:val="04A0" w:firstRow="1" w:lastRow="0" w:firstColumn="1" w:lastColumn="0" w:noHBand="0" w:noVBand="1"/>
+      </w:tblPr>
+      <w:tblGrid>
+        <w:gridCol w:w="939"/>
+        <w:gridCol w:w="1608"/>
+        <w:gridCol w:w="1641"/>
+        <w:gridCol w:w="4874"/>
+      </w:tblGrid>
+      <w:tr>
+        <w:tc>
+          <w:tcPr>
+            <w:tcW w:w="2547" w:type="dxa"/>
+            <w:gridSpan w:val="2"/>
+            <w:shd w:val="clear" w:color="auto" w:fill="D9D9D9" w:themeFill="background1" w:themeFillShade="D9"/>
+          </w:tcPr>
+          <w:p/>
+        </w:tc>
+        <w:tc>
+          <w:tcPr>
+            <w:tcW w:w="6515" w:type="dxa"/>
+            <w:gridSpan w:val="2"/>
+          </w:tcPr>
+          <w:p>
+            <w:r>
+              <w:t>Templates</w:t>
+            </w:r>
+          </w:p>
+        </w:tc>
+      </w:tr>
+      <w:tr>
+        <w:tc>
+          <w:tcPr>
+            <w:tcW w:w="2547" w:type="dxa"/>
+            <w:gridSpan w:val="2"/>
+            <w:shd w:val="clear" w:color="auto" w:fill="D9D9D9" w:themeFill="background1" w:themeFillShade="D9"/>
+          </w:tcPr>
+          <w:p>
+            <w:r>
+              <w:t>Definitie</w:t>
+            </w:r>
+          </w:p>
+        </w:tc>
+        <w:tc>
+          <w:tcPr>
+            <w:tcW w:w="6515" w:type="dxa"/>
+            <w:gridSpan w:val="2"/>
+          </w:tcPr>
+          <w:p>
+            <w:r>
+              <w:t>Templates worden gebruikt voor het opmaak en layout van een bericht.</w:t>
+            </w:r>
+          </w:p>
+        </w:tc>
+      </w:tr>
+      <w:tr>
+        <w:tc>
+          <w:tcPr>
+            <w:tcW w:w="939" w:type="dxa"/>
+            <w:shd w:val="clear" w:color="auto" w:fill="D9D9D9" w:themeFill="background1" w:themeFillShade="D9"/>
+          </w:tcPr>
+          <w:p>
+            <w:r>
+              <w:t>PK/FK/*</w:t>
+            </w:r>
+          </w:p>
+        </w:tc>
+        <w:tc>
+          <w:tcPr>
+            <w:tcW w:w="1608" w:type="dxa"/>
+            <w:shd w:val="clear" w:color="auto" w:fill="D9D9D9" w:themeFill="background1" w:themeFillShade="D9"/>
+          </w:tcPr>
+          <w:p>
+            <w:r>
+              <w:t>Attribuutnaam</w:t>
+            </w:r>
+          </w:p>
+        </w:tc>
+        <w:tc>
+          <w:tcPr>
+            <w:tcW w:w="1641" w:type="dxa"/>
+            <w:shd w:val="clear" w:color="auto" w:fill="D9D9D9" w:themeFill="background1" w:themeFillShade="D9"/>
+          </w:tcPr>
+          <w:p>
+            <w:r>
+              <w:t>Datatype</w:t>
+            </w:r>
+          </w:p>
+        </w:tc>
+        <w:tc>
+          <w:tcPr>
+            <w:tcW w:w="4874" w:type="dxa"/>
+            <w:shd w:val="clear" w:color="auto" w:fill="D9D9D9" w:themeFill="background1" w:themeFillShade="D9"/>
+          </w:tcPr>
+          <w:p>
+            <w:r>
+              <w:t>Toelichting</w:t>
+            </w:r>
+          </w:p>
+        </w:tc>
+      </w:tr>
+      <w:tr>
+        <w:tc>
+          <w:tcPr>
+            <w:tcW w:w="939" w:type="dxa"/>
+          </w:tcPr>
+          <w:p>
+            <w:r>
+              <w:t>PK</w:t>
+            </w:r>
+          </w:p>
+        </w:tc>
+        <w:tc>
+          <w:tcPr>
+            <w:tcW w:w="1608" w:type="dxa"/>
+          </w:tcPr>
+          <w:p>
+            <w:r>
+              <w:t>id</w:t>
+            </w:r>
+          </w:p>
+        </w:tc>
+        <w:tc>
+          <w:tcPr>
+            <w:tcW w:w="0" w:type="auto"/>
+          </w:tcPr>
+          <w:p>
+            <w:r>
+              <w:t>INT</w:t>
+            </w:r>
+          </w:p>
+        </w:tc>
+        <w:tc>
+          <w:tcPr>
+            <w:tcW w:w="4874" w:type="dxa"/>
+          </w:tcPr>
+          <w:p>
+            <w:r>
+              <w:t xml:space="preserve">ID nummer van </w:t>
+            </w:r>
+            <w:r>
+              <w:t>de template</w:t>
+            </w:r>
+          </w:p>
+        </w:tc>
+      </w:tr>
+      <w:tr>
+        <w:tc>
+          <w:tcPr>
+            <w:tcW w:w="939" w:type="dxa"/>
+          </w:tcPr>
+          <w:p/>
+        </w:tc>
+        <w:tc>
+          <w:tcPr>
+            <w:tcW w:w="1608" w:type="dxa"/>
+          </w:tcPr>
+          <w:p>
+            <w:r>
+              <w:t>name</w:t>
+            </w:r>
+          </w:p>
+        </w:tc>
+        <w:tc>
+          <w:tcPr>
+            <w:tcW w:w="1641" w:type="dxa"/>
+          </w:tcPr>
+          <w:p>
+            <w:r>
+              <w:t>VarChar(45)</w:t>
+            </w:r>
+          </w:p>
+        </w:tc>
+        <w:tc>
+          <w:tcPr>
+            <w:tcW w:w="4874" w:type="dxa"/>
+          </w:tcPr>
+          <w:p>
+            <w:r>
+              <w:t>Naam van de template</w:t>
+            </w:r>
+          </w:p>
+        </w:tc>
+      </w:tr>
+      <w:tr>
+        <w:tc>
+          <w:tcPr>
+            <w:tcW w:w="939" w:type="dxa"/>
+          </w:tcPr>
+          <w:p>
+            <w:r>
+              <w:t>FK</w:t>
+            </w:r>
+          </w:p>
+        </w:tc>
+        <w:tc>
+          <w:tcPr>
+            <w:tcW w:w="1608" w:type="dxa"/>
+          </w:tcPr>
+          <w:p>
+            <w:r>
+              <w:t>headers</w:t>
+            </w:r>
+            <w:r>
+              <w:t>_id</w:t>
+            </w:r>
+          </w:p>
+        </w:tc>
+        <w:tc>
+          <w:tcPr>
+            <w:tcW w:w="1641" w:type="dxa"/>
+          </w:tcPr>
+          <w:p>
+            <w:r>
+              <w:t>INT</w:t>
+            </w:r>
+          </w:p>
+        </w:tc>
+        <w:tc>
+          <w:tcPr>
+            <w:tcW w:w="4874" w:type="dxa"/>
+          </w:tcPr>
+          <w:p>
+            <w:r>
+              <w:t xml:space="preserve">Verwijzing naar de tabel </w:t>
+            </w:r>
+            <w:r>
+              <w:t>Headers</w:t>
+            </w:r>
+          </w:p>
+        </w:tc>
+      </w:tr>
+      <w:tr>
+        <w:tc>
+          <w:tcPr>
+            <w:tcW w:w="939" w:type="dxa"/>
+          </w:tcPr>
+          <w:p>
+            <w:r>
+              <w:t>FK</w:t>
+            </w:r>
+          </w:p>
+        </w:tc>
+        <w:tc>
+          <w:tcPr>
+            <w:tcW w:w="1608" w:type="dxa"/>
+          </w:tcPr>
+          <w:p>
+            <w:r>
+              <w:t>footers</w:t>
+            </w:r>
+            <w:r>
+              <w:t>_id</w:t>
+            </w:r>
+          </w:p>
+        </w:tc>
+        <w:tc>
+          <w:tcPr>
+            <w:tcW w:w="1641" w:type="dxa"/>
+          </w:tcPr>
+          <w:p>
+            <w:r>
+              <w:t>INT</w:t>
+            </w:r>
+          </w:p>
+        </w:tc>
+        <w:tc>
+          <w:tcPr>
+            <w:tcW w:w="4874" w:type="dxa"/>
+          </w:tcPr>
+          <w:p>
+            <w:r>
+              <w:t xml:space="preserve">Verwijzing naar de tabel </w:t>
+            </w:r>
+            <w:r>
+              <w:t>Footers</w:t>
+            </w:r>
+          </w:p>
+        </w:tc>
+      </w:tr>
+      <w:tr>
+        <w:tc>
+          <w:tcPr>
+            <w:tcW w:w="2547" w:type="dxa"/>
+            <w:gridSpan w:val="2"/>
+            <w:shd w:val="clear" w:color="auto" w:fill="D9D9D9" w:themeFill="background1" w:themeFillShade="D9"/>
+          </w:tcPr>
+          <w:p>
+            <w:r>
+              <w:t>Relatie</w:t>
+            </w:r>
+          </w:p>
+        </w:tc>
+        <w:tc>
+          <w:tcPr>
+            <w:tcW w:w="6515" w:type="dxa"/>
+            <w:gridSpan w:val="2"/>
+            <w:shd w:val="clear" w:color="auto" w:fill="D9D9D9" w:themeFill="background1" w:themeFillShade="D9"/>
+          </w:tcPr>
+          <w:p>
+            <w:r>
+              <w:t>Toelichting</w:t>
+            </w:r>
+          </w:p>
+        </w:tc>
+      </w:tr>
+      <w:tr>
+        <w:tc>
+          <w:tcPr>
+            <w:tcW w:w="2547" w:type="dxa"/>
+            <w:gridSpan w:val="2"/>
+          </w:tcPr>
+          <w:p>
+            <w:r>
+              <w:t>R1</w:t>
+            </w:r>
+          </w:p>
+        </w:tc>
+        <w:tc>
+          <w:tcPr>
+            <w:tcW w:w="6515" w:type="dxa"/>
+            <w:gridSpan w:val="2"/>
+          </w:tcPr>
+          <w:p>
+            <w:r>
+              <w:t>Headers worden apart</w:t>
+            </w:r>
+            <w:r>
+              <w:t xml:space="preserve"> opgeslagen</w:t>
+            </w:r>
+            <w:r>
+              <w:t xml:space="preserve"> van de template naar tabel Headers</w:t>
+            </w:r>
+          </w:p>
+        </w:tc>
+      </w:tr>
+      <w:tr>
+        <w:tc>
+          <w:tcPr>
+            <w:tcW w:w="2547" w:type="dxa"/>
+            <w:gridSpan w:val="2"/>
+          </w:tcPr>
+          <w:p>
+            <w:r>
+              <w:t>R2</w:t>
+            </w:r>
+          </w:p>
+        </w:tc>
+        <w:tc>
+          <w:tcPr>
+            <w:tcW w:w="6515" w:type="dxa"/>
+            <w:gridSpan w:val="2"/>
+          </w:tcPr>
+          <w:p>
+            <w:r>
+              <w:t>Footers</w:t>
+            </w:r>
+            <w:r>
+              <w:t xml:space="preserve"> worden apart</w:t>
+            </w:r>
+            <w:r>
+              <w:t xml:space="preserve"> opgeslagen</w:t>
+            </w:r>
+            <w:r>
+              <w:t xml:space="preserve"> van de template naar tabel </w:t>
+            </w:r>
+            <w:r>
+              <w:t>Footers</w:t>
+            </w:r>
+          </w:p>
+        </w:tc>
+      </w:tr>
+    </w:tbl>
+    <w:p/>
+    <w:tbl>
+      <w:tblPr>
+        <w:tblStyle w:val="TableGrid"/>
+        <w:tblpPr w:leftFromText="180" w:rightFromText="180" w:vertAnchor="text" w:tblpY="1"/>
+        <w:tblOverlap w:val="never"/>
+        <w:tblW w:w="0" w:type="auto"/>
+        <w:tblLook w:val="04A0" w:firstRow="1" w:lastRow="0" w:firstColumn="1" w:lastColumn="0" w:noHBand="0" w:noVBand="1"/>
+      </w:tblPr>
+      <w:tblGrid>
+        <w:gridCol w:w="939"/>
+        <w:gridCol w:w="1608"/>
+        <w:gridCol w:w="1641"/>
+        <w:gridCol w:w="4874"/>
+      </w:tblGrid>
+      <w:tr>
+        <w:tc>
+          <w:tcPr>
+            <w:tcW w:w="2547" w:type="dxa"/>
+            <w:gridSpan w:val="2"/>
+            <w:shd w:val="clear" w:color="auto" w:fill="D9D9D9" w:themeFill="background1" w:themeFillShade="D9"/>
+          </w:tcPr>
+          <w:p/>
+        </w:tc>
+        <w:tc>
+          <w:tcPr>
+            <w:tcW w:w="6515" w:type="dxa"/>
+            <w:gridSpan w:val="2"/>
+          </w:tcPr>
+          <w:p>
+            <w:r>
+              <w:t>Headers</w:t>
+            </w:r>
+          </w:p>
+        </w:tc>
+      </w:tr>
+      <w:tr>
+        <w:tc>
+          <w:tcPr>
+            <w:tcW w:w="2547" w:type="dxa"/>
+            <w:gridSpan w:val="2"/>
+            <w:shd w:val="clear" w:color="auto" w:fill="D9D9D9" w:themeFill="background1" w:themeFillShade="D9"/>
+          </w:tcPr>
+          <w:p>
+            <w:r>
+              <w:t>Definitie</w:t>
+            </w:r>
+          </w:p>
+        </w:tc>
+        <w:tc>
+          <w:tcPr>
+            <w:tcW w:w="6515" w:type="dxa"/>
+            <w:gridSpan w:val="2"/>
+          </w:tcPr>
+          <w:p>
+            <w:r>
+              <w:t>Header dat apart is opgelagen van de template</w:t>
+            </w:r>
+          </w:p>
+        </w:tc>
+      </w:tr>
+      <w:tr>
+        <w:tc>
+          <w:tcPr>
+            <w:tcW w:w="939" w:type="dxa"/>
+            <w:shd w:val="clear" w:color="auto" w:fill="D9D9D9" w:themeFill="background1" w:themeFillShade="D9"/>
+          </w:tcPr>
+          <w:p>
+            <w:r>
+              <w:t>PK/FK/*</w:t>
+            </w:r>
+          </w:p>
+        </w:tc>
+        <w:tc>
+          <w:tcPr>
+            <w:tcW w:w="1608" w:type="dxa"/>
+            <w:shd w:val="clear" w:color="auto" w:fill="D9D9D9" w:themeFill="background1" w:themeFillShade="D9"/>
+          </w:tcPr>
+          <w:p>
+            <w:r>
+              <w:t>Attribuutnaam</w:t>
+            </w:r>
+          </w:p>
+        </w:tc>
+        <w:tc>
+          <w:tcPr>
+            <w:tcW w:w="1641" w:type="dxa"/>
+            <w:shd w:val="clear" w:color="auto" w:fill="D9D9D9" w:themeFill="background1" w:themeFillShade="D9"/>
+          </w:tcPr>
+          <w:p>
+            <w:r>
+              <w:t>Datatype</w:t>
+            </w:r>
+          </w:p>
+        </w:tc>
+        <w:tc>
+          <w:tcPr>
+            <w:tcW w:w="4874" w:type="dxa"/>
+            <w:shd w:val="clear" w:color="auto" w:fill="D9D9D9" w:themeFill="background1" w:themeFillShade="D9"/>
+          </w:tcPr>
+          <w:p>
+            <w:r>
+              <w:t>Toelichting</w:t>
+            </w:r>
+          </w:p>
+        </w:tc>
+      </w:tr>
+      <w:tr>
+        <w:tc>
+          <w:tcPr>
+            <w:tcW w:w="939" w:type="dxa"/>
+          </w:tcPr>
+          <w:p>
+            <w:r>
+              <w:t>PK</w:t>
+            </w:r>
+          </w:p>
+        </w:tc>
+        <w:tc>
+          <w:tcPr>
+            <w:tcW w:w="1608" w:type="dxa"/>
+          </w:tcPr>
+          <w:p>
+            <w:r>
+              <w:t>id</w:t>
+            </w:r>
+          </w:p>
+        </w:tc>
+        <w:tc>
+          <w:tcPr>
+            <w:tcW w:w="0" w:type="auto"/>
+          </w:tcPr>
+          <w:p>
+            <w:r>
+              <w:t>INT</w:t>
+            </w:r>
+          </w:p>
+        </w:tc>
+        <w:tc>
+          <w:tcPr>
+            <w:tcW w:w="4874" w:type="dxa"/>
+          </w:tcPr>
+          <w:p>
+            <w:r>
+              <w:t xml:space="preserve">ID nummer van de </w:t>
+            </w:r>
+            <w:r>
+              <w:t>header</w:t>
+            </w:r>
+          </w:p>
+        </w:tc>
+      </w:tr>
+      <w:tr>
+        <w:tc>
+          <w:tcPr>
+            <w:tcW w:w="939" w:type="dxa"/>
+          </w:tcPr>
+          <w:p/>
+        </w:tc>
+        <w:tc>
+          <w:tcPr>
+            <w:tcW w:w="1608" w:type="dxa"/>
+          </w:tcPr>
+          <w:p>
+            <w:r>
+              <w:t>size</w:t>
+            </w:r>
+          </w:p>
+        </w:tc>
+        <w:tc>
+          <w:tcPr>
+            <w:tcW w:w="1641" w:type="dxa"/>
+          </w:tcPr>
+          <w:p>
+            <w:r>
+              <w:t>INT</w:t>
+            </w:r>
+          </w:p>
+        </w:tc>
+        <w:tc>
+          <w:tcPr>
+            <w:tcW w:w="4874" w:type="dxa"/>
+          </w:tcPr>
+          <w:p>
+            <w:r>
+              <w:t>Grootte van de header</w:t>
+            </w:r>
+          </w:p>
+        </w:tc>
+      </w:tr>
+      <w:tr>
+        <w:tc>
+          <w:tcPr>
+            <w:tcW w:w="939" w:type="dxa"/>
+          </w:tcPr>
+          <w:p/>
+        </w:tc>
+        <w:tc>
+          <w:tcPr>
+            <w:tcW w:w="1608" w:type="dxa"/>
+          </w:tcPr>
+          <w:p>
+            <w:r>
+              <w:t>color</w:t>
+            </w:r>
+          </w:p>
+        </w:tc>
+        <w:tc>
+          <w:tcPr>
+            <w:tcW w:w="1641" w:type="dxa"/>
+          </w:tcPr>
+          <w:p>
+            <w:r>
+              <w:t>VarChar(15)</w:t>
+            </w:r>
+          </w:p>
+        </w:tc>
+        <w:tc>
+          <w:tcPr>
+            <w:tcW w:w="4874" w:type="dxa"/>
+          </w:tcPr>
+          <w:p>
+            <w:r>
+              <w:t>Kleur van de header</w:t>
+            </w:r>
+          </w:p>
+        </w:tc>
+      </w:tr>
+      <w:tr>
+        <w:tc>
+          <w:tcPr>
+            <w:tcW w:w="939" w:type="dxa"/>
+          </w:tcPr>
+          <w:p/>
+        </w:tc>
+        <w:tc>
+          <w:tcPr>
+            <w:tcW w:w="1608" w:type="dxa"/>
+          </w:tcPr>
+          <w:p>
+            <w:r>
+              <w:t>fontSize</w:t>
+            </w:r>
+          </w:p>
+        </w:tc>
+        <w:tc>
+          <w:tcPr>
+            <w:tcW w:w="1641" w:type="dxa"/>
+          </w:tcPr>
+          <w:p>
+            <w:r>
+              <w:t>INT</w:t>
+            </w:r>
+          </w:p>
+        </w:tc>
+        <w:tc>
+          <w:tcPr>
+            <w:tcW w:w="4874" w:type="dxa"/>
+          </w:tcPr>
+          <w:p>
+            <w:r>
+              <w:t>Grootte px van de text</w:t>
+            </w:r>
+          </w:p>
+        </w:tc>
+      </w:tr>
+      <w:tr>
+        <w:tc>
+          <w:tcPr>
+            <w:tcW w:w="939" w:type="dxa"/>
+          </w:tcPr>
+          <w:p/>
+        </w:tc>
+        <w:tc>
+          <w:tcPr>
+            <w:tcW w:w="1608" w:type="dxa"/>
+          </w:tcPr>
+          <w:p>
+            <w:r>
+              <w:t>fontColor</w:t>
+            </w:r>
+          </w:p>
+        </w:tc>
+        <w:tc>
+          <w:tcPr>
+            <w:tcW w:w="1641" w:type="dxa"/>
+          </w:tcPr>
+          <w:p>
+            <w:r>
+              <w:t>VarChar(15)</w:t>
+            </w:r>
+          </w:p>
+        </w:tc>
+        <w:tc>
+          <w:tcPr>
+            <w:tcW w:w="4874" w:type="dxa"/>
+          </w:tcPr>
+          <w:p>
+            <w:r>
+              <w:t>Kleur van de text</w:t>
+            </w:r>
+          </w:p>
+        </w:tc>
+      </w:tr>
+    </w:tbl>
+    <w:p/>
+    <w:tbl>
+      <w:tblPr>
+        <w:tblStyle w:val="TableGrid"/>
+        <w:tblpPr w:leftFromText="180" w:rightFromText="180" w:vertAnchor="text" w:tblpY="1"/>
+        <w:tblOverlap w:val="never"/>
+        <w:tblW w:w="0" w:type="auto"/>
+        <w:tblLook w:val="04A0" w:firstRow="1" w:lastRow="0" w:firstColumn="1" w:lastColumn="0" w:noHBand="0" w:noVBand="1"/>
+      </w:tblPr>
+      <w:tblGrid>
+        <w:gridCol w:w="939"/>
+        <w:gridCol w:w="1608"/>
+        <w:gridCol w:w="1641"/>
+        <w:gridCol w:w="4874"/>
+      </w:tblGrid>
+      <w:tr>
+        <w:tc>
+          <w:tcPr>
+            <w:tcW w:w="2547" w:type="dxa"/>
+            <w:gridSpan w:val="2"/>
+            <w:shd w:val="clear" w:color="auto" w:fill="D9D9D9" w:themeFill="background1" w:themeFillShade="D9"/>
+          </w:tcPr>
+          <w:p/>
+        </w:tc>
+        <w:tc>
+          <w:tcPr>
+            <w:tcW w:w="6515" w:type="dxa"/>
+            <w:gridSpan w:val="2"/>
+          </w:tcPr>
+          <w:p>
+            <w:r>
+              <w:t>Footers</w:t>
+            </w:r>
+          </w:p>
+        </w:tc>
+      </w:tr>
+      <w:tr>
+        <w:tc>
+          <w:tcPr>
+            <w:tcW w:w="2547" w:type="dxa"/>
+            <w:gridSpan w:val="2"/>
+            <w:shd w:val="clear" w:color="auto" w:fill="D9D9D9" w:themeFill="background1" w:themeFillShade="D9"/>
+          </w:tcPr>
+          <w:p>
+            <w:r>
+              <w:t>Definitie</w:t>
+            </w:r>
+          </w:p>
+        </w:tc>
+        <w:tc>
+          <w:tcPr>
+            <w:tcW w:w="6515" w:type="dxa"/>
+            <w:gridSpan w:val="2"/>
+          </w:tcPr>
+          <w:p>
+            <w:r>
+              <w:t>Footers</w:t>
+            </w:r>
+            <w:r>
+              <w:t xml:space="preserve"> dat apart is opgelagen van de template</w:t>
+            </w:r>
+          </w:p>
+        </w:tc>
+      </w:tr>
+      <w:tr>
+        <w:tc>
+          <w:tcPr>
+            <w:tcW w:w="939" w:type="dxa"/>
+            <w:shd w:val="clear" w:color="auto" w:fill="D9D9D9" w:themeFill="background1" w:themeFillShade="D9"/>
+          </w:tcPr>
+          <w:p>
+            <w:r>
+              <w:t>PK/FK/*</w:t>
+            </w:r>
+          </w:p>
+        </w:tc>
+        <w:tc>
+          <w:tcPr>
+            <w:tcW w:w="1608" w:type="dxa"/>
+            <w:shd w:val="clear" w:color="auto" w:fill="D9D9D9" w:themeFill="background1" w:themeFillShade="D9"/>
+          </w:tcPr>
+          <w:p>
+            <w:r>
+              <w:t>Attribuutnaam</w:t>
+            </w:r>
+          </w:p>
+        </w:tc>
+        <w:tc>
+          <w:tcPr>
+            <w:tcW w:w="1641" w:type="dxa"/>
+            <w:shd w:val="clear" w:color="auto" w:fill="D9D9D9" w:themeFill="background1" w:themeFillShade="D9"/>
+          </w:tcPr>
+          <w:p>
+            <w:r>
+              <w:t>Datatype</w:t>
+            </w:r>
+          </w:p>
+        </w:tc>
+        <w:tc>
+          <w:tcPr>
+            <w:tcW w:w="4874" w:type="dxa"/>
+            <w:shd w:val="clear" w:color="auto" w:fill="D9D9D9" w:themeFill="background1" w:themeFillShade="D9"/>
+          </w:tcPr>
+          <w:p>
+            <w:r>
+              <w:t>Toelichting</w:t>
+            </w:r>
+          </w:p>
+        </w:tc>
+      </w:tr>
+      <w:tr>
+        <w:tc>
+          <w:tcPr>
+            <w:tcW w:w="939" w:type="dxa"/>
+          </w:tcPr>
+          <w:p>
+            <w:r>
+              <w:t>PK</w:t>
+            </w:r>
+          </w:p>
+        </w:tc>
+        <w:tc>
+          <w:tcPr>
+            <w:tcW w:w="1608" w:type="dxa"/>
+          </w:tcPr>
+          <w:p>
+            <w:r>
+              <w:t>id</w:t>
+            </w:r>
+          </w:p>
+        </w:tc>
+        <w:tc>
+          <w:tcPr>
+            <w:tcW w:w="0" w:type="auto"/>
+          </w:tcPr>
+          <w:p>
+            <w:r>
+              <w:t>INT</w:t>
+            </w:r>
+          </w:p>
+        </w:tc>
+        <w:tc>
+          <w:tcPr>
+            <w:tcW w:w="4874" w:type="dxa"/>
+          </w:tcPr>
+          <w:p>
+            <w:r>
+              <w:t xml:space="preserve">ID nummer van de </w:t>
+            </w:r>
+            <w:r>
+              <w:t>footer</w:t>
+            </w:r>
+          </w:p>
+        </w:tc>
+      </w:tr>
+      <w:tr>
+        <w:tc>
+          <w:tcPr>
+            <w:tcW w:w="939" w:type="dxa"/>
+          </w:tcPr>
+          <w:p/>
+        </w:tc>
+        <w:tc>
+          <w:tcPr>
+            <w:tcW w:w="1608" w:type="dxa"/>
+          </w:tcPr>
+          <w:p>
+            <w:r>
+              <w:t>size</w:t>
+            </w:r>
+          </w:p>
+        </w:tc>
+        <w:tc>
+          <w:tcPr>
+            <w:tcW w:w="1641" w:type="dxa"/>
+          </w:tcPr>
+          <w:p>
+            <w:r>
+              <w:t>INT</w:t>
+            </w:r>
+          </w:p>
+        </w:tc>
+        <w:tc>
+          <w:tcPr>
+            <w:tcW w:w="4874" w:type="dxa"/>
+          </w:tcPr>
+          <w:p>
+            <w:r>
+              <w:t xml:space="preserve">Grootte van de </w:t>
+            </w:r>
+            <w:r>
+              <w:t>footer</w:t>
+            </w:r>
+          </w:p>
+        </w:tc>
+      </w:tr>
+      <w:tr>
+        <w:tc>
+          <w:tcPr>
+            <w:tcW w:w="939" w:type="dxa"/>
+          </w:tcPr>
+          <w:p/>
+        </w:tc>
+        <w:tc>
+          <w:tcPr>
+            <w:tcW w:w="1608" w:type="dxa"/>
+          </w:tcPr>
+          <w:p>
+            <w:r>
+              <w:t>color</w:t>
+            </w:r>
+          </w:p>
+        </w:tc>
+        <w:tc>
+          <w:tcPr>
+            <w:tcW w:w="1641" w:type="dxa"/>
+          </w:tcPr>
+          <w:p>
+            <w:r>
+              <w:t>VarChar(15)</w:t>
+            </w:r>
+          </w:p>
+        </w:tc>
+        <w:tc>
+          <w:tcPr>
+            <w:tcW w:w="4874" w:type="dxa"/>
+          </w:tcPr>
+          <w:p>
+            <w:r>
+              <w:t>Kleur van d</w:t>
+            </w:r>
+            <w:bookmarkStart w:id="9" w:name="_GoBack"/>
+            <w:bookmarkEnd w:id="9"/>
+            <w:r>
+              <w:t>e header</w:t>
+            </w:r>
+          </w:p>
+        </w:tc>
+      </w:tr>
+      <w:tr>
+        <w:tc>
+          <w:tcPr>
+            <w:tcW w:w="939" w:type="dxa"/>
+          </w:tcPr>
+          <w:p/>
+        </w:tc>
+        <w:tc>
+          <w:tcPr>
+            <w:tcW w:w="1608" w:type="dxa"/>
+          </w:tcPr>
+          <w:p>
+            <w:r>
+              <w:t>fontSize</w:t>
+            </w:r>
+          </w:p>
+        </w:tc>
+        <w:tc>
+          <w:tcPr>
+            <w:tcW w:w="1641" w:type="dxa"/>
+          </w:tcPr>
+          <w:p>
+            <w:r>
+              <w:t>INT</w:t>
+            </w:r>
+          </w:p>
+        </w:tc>
+        <w:tc>
+          <w:tcPr>
+            <w:tcW w:w="4874" w:type="dxa"/>
+          </w:tcPr>
+          <w:p>
+            <w:r>
+              <w:t>Grootte px van de text</w:t>
+            </w:r>
+          </w:p>
+        </w:tc>
+      </w:tr>
+      <w:tr>
+        <w:tc>
+          <w:tcPr>
+            <w:tcW w:w="939" w:type="dxa"/>
+          </w:tcPr>
+          <w:p/>
+        </w:tc>
+        <w:tc>
+          <w:tcPr>
+            <w:tcW w:w="1608" w:type="dxa"/>
+          </w:tcPr>
+          <w:p>
+            <w:r>
+              <w:t>fontColor</w:t>
+            </w:r>
+          </w:p>
+        </w:tc>
+        <w:tc>
+          <w:tcPr>
+            <w:tcW w:w="1641" w:type="dxa"/>
+          </w:tcPr>
+          <w:p>
+            <w:r>
+              <w:t>VarChar(15)</w:t>
+            </w:r>
+          </w:p>
+        </w:tc>
+        <w:tc>
+          <w:tcPr>
+            <w:tcW w:w="4874" w:type="dxa"/>
+          </w:tcPr>
+          <w:p>
+            <w:r>
+              <w:t>Kleur van de text</w:t>
+            </w:r>
+          </w:p>
+        </w:tc>
+      </w:tr>
+    </w:tbl>
+    <w:p/>
     <w:p/>
     <w:p>
       <w:pPr>
@@ -1534,7 +3139,7 @@
 </file>
 
 <file path=word/styles.xml><?xml version="1.0" encoding="utf-8"?>
-<w:styles xmlns:mc="http://schemas.openxmlformats.org/markup-compatibility/2006" xmlns:r="http://schemas.openxmlformats.org/officeDocument/2006/relationships" xmlns:w="http://schemas.openxmlformats.org/wordprocessingml/2006/main" xmlns:w14="http://schemas.microsoft.com/office/word/2010/wordml" xmlns:w15="http://schemas.microsoft.com/office/word/2012/wordml" xmlns:w16cid="http://schemas.microsoft.com/office/word/2016/wordml/cid" xmlns:w16se="http://schemas.microsoft.com/office/word/2015/wordml/symex" mc:Ignorable="w14 w15 w16se w16cid">
+<w:styles xmlns:mc="http://schemas.openxmlformats.org/markup-compatibility/2006" xmlns:r="http://schemas.openxmlformats.org/officeDocument/2006/relationships" xmlns:w="http://schemas.openxmlformats.org/wordprocessingml/2006/main" xmlns:w14="http://schemas.microsoft.com/office/word/2010/wordml" mc:Ignorable="w14">
   <w:docDefaults>
     <w:rPrDefault>
       <w:rPr>
@@ -1550,383 +3155,589 @@
       </w:pPr>
     </w:pPrDefault>
   </w:docDefaults>
-  <w:latentStyles w:defLockedState="0" w:defUIPriority="99" w:defSemiHidden="0" w:defUnhideWhenUsed="0" w:defQFormat="0" w:count="376">
-    <w:lsdException w:name="Normal" w:uiPriority="0" w:qFormat="1"/>
-    <w:lsdException w:name="heading 1" w:uiPriority="9" w:qFormat="1"/>
-    <w:lsdException w:name="heading 2" w:semiHidden="1" w:uiPriority="9" w:unhideWhenUsed="1" w:qFormat="1"/>
-    <w:lsdException w:name="heading 3" w:semiHidden="1" w:uiPriority="9" w:unhideWhenUsed="1" w:qFormat="1"/>
-    <w:lsdException w:name="heading 4" w:semiHidden="1" w:uiPriority="9" w:unhideWhenUsed="1" w:qFormat="1"/>
-    <w:lsdException w:name="heading 5" w:semiHidden="1" w:uiPriority="9" w:unhideWhenUsed="1" w:qFormat="1"/>
-    <w:lsdException w:name="heading 6" w:semiHidden="1" w:uiPriority="9" w:unhideWhenUsed="1" w:qFormat="1"/>
-    <w:lsdException w:name="heading 7" w:semiHidden="1" w:uiPriority="9" w:unhideWhenUsed="1" w:qFormat="1"/>
-    <w:lsdException w:name="heading 8" w:semiHidden="1" w:uiPriority="9" w:unhideWhenUsed="1" w:qFormat="1"/>
-    <w:lsdException w:name="heading 9" w:semiHidden="1" w:uiPriority="9" w:unhideWhenUsed="1" w:qFormat="1"/>
-    <w:lsdException w:name="index 1" w:semiHidden="1" w:unhideWhenUsed="1"/>
-    <w:lsdException w:name="index 2" w:semiHidden="1" w:unhideWhenUsed="1"/>
-    <w:lsdException w:name="index 3" w:semiHidden="1" w:unhideWhenUsed="1"/>
-    <w:lsdException w:name="index 4" w:semiHidden="1" w:unhideWhenUsed="1"/>
-    <w:lsdException w:name="index 5" w:semiHidden="1" w:unhideWhenUsed="1"/>
-    <w:lsdException w:name="index 6" w:semiHidden="1" w:unhideWhenUsed="1"/>
-    <w:lsdException w:name="index 7" w:semiHidden="1" w:unhideWhenUsed="1"/>
-    <w:lsdException w:name="index 8" w:semiHidden="1" w:unhideWhenUsed="1"/>
-    <w:lsdException w:name="index 9" w:semiHidden="1" w:unhideWhenUsed="1"/>
-    <w:lsdException w:name="toc 1" w:semiHidden="1" w:uiPriority="39" w:unhideWhenUsed="1"/>
-    <w:lsdException w:name="toc 2" w:semiHidden="1" w:uiPriority="39" w:unhideWhenUsed="1"/>
-    <w:lsdException w:name="toc 3" w:semiHidden="1" w:uiPriority="39" w:unhideWhenUsed="1"/>
-    <w:lsdException w:name="toc 4" w:semiHidden="1" w:uiPriority="39" w:unhideWhenUsed="1"/>
-    <w:lsdException w:name="toc 5" w:semiHidden="1" w:uiPriority="39" w:unhideWhenUsed="1"/>
-    <w:lsdException w:name="toc 6" w:semiHidden="1" w:uiPriority="39" w:unhideWhenUsed="1"/>
-    <w:lsdException w:name="toc 7" w:semiHidden="1" w:uiPriority="39" w:unhideWhenUsed="1"/>
-    <w:lsdException w:name="toc 8" w:semiHidden="1" w:uiPriority="39" w:unhideWhenUsed="1"/>
-    <w:lsdException w:name="toc 9" w:semiHidden="1" w:uiPriority="39" w:unhideWhenUsed="1"/>
-    <w:lsdException w:name="Normal Indent" w:semiHidden="1" w:unhideWhenUsed="1"/>
-    <w:lsdException w:name="footnote text" w:semiHidden="1" w:unhideWhenUsed="1"/>
-    <w:lsdException w:name="annotation text" w:semiHidden="1" w:unhideWhenUsed="1"/>
-    <w:lsdException w:name="header" w:semiHidden="1" w:unhideWhenUsed="1"/>
-    <w:lsdException w:name="footer" w:semiHidden="1" w:unhideWhenUsed="1"/>
-    <w:lsdException w:name="index heading" w:semiHidden="1" w:unhideWhenUsed="1"/>
-    <w:lsdException w:name="caption" w:semiHidden="1" w:uiPriority="35" w:unhideWhenUsed="1" w:qFormat="1"/>
-    <w:lsdException w:name="table of figures" w:semiHidden="1" w:unhideWhenUsed="1"/>
-    <w:lsdException w:name="envelope address" w:semiHidden="1" w:unhideWhenUsed="1"/>
-    <w:lsdException w:name="envelope return" w:semiHidden="1" w:unhideWhenUsed="1"/>
-    <w:lsdException w:name="footnote reference" w:semiHidden="1" w:unhideWhenUsed="1"/>
-    <w:lsdException w:name="annotation reference" w:semiHidden="1" w:unhideWhenUsed="1"/>
-    <w:lsdException w:name="line number" w:semiHidden="1" w:unhideWhenUsed="1"/>
-    <w:lsdException w:name="page number" w:semiHidden="1" w:unhideWhenUsed="1"/>
-    <w:lsdException w:name="endnote reference" w:semiHidden="1" w:unhideWhenUsed="1"/>
-    <w:lsdException w:name="endnote text" w:semiHidden="1" w:unhideWhenUsed="1"/>
-    <w:lsdException w:name="table of authorities" w:semiHidden="1" w:unhideWhenUsed="1"/>
-    <w:lsdException w:name="macro" w:semiHidden="1" w:unhideWhenUsed="1"/>
-    <w:lsdException w:name="toa heading" w:semiHidden="1" w:unhideWhenUsed="1"/>
-    <w:lsdException w:name="List" w:semiHidden="1" w:unhideWhenUsed="1"/>
-    <w:lsdException w:name="List Bullet" w:semiHidden="1" w:unhideWhenUsed="1"/>
-    <w:lsdException w:name="List Number" w:semiHidden="1" w:unhideWhenUsed="1"/>
-    <w:lsdException w:name="List 2" w:semiHidden="1" w:unhideWhenUsed="1"/>
-    <w:lsdException w:name="List 3" w:semiHidden="1" w:unhideWhenUsed="1"/>
-    <w:lsdException w:name="List 4" w:semiHidden="1" w:unhideWhenUsed="1"/>
-    <w:lsdException w:name="List 5" w:semiHidden="1" w:unhideWhenUsed="1"/>
-    <w:lsdException w:name="List Bullet 2" w:semiHidden="1" w:unhideWhenUsed="1"/>
-    <w:lsdException w:name="List Bullet 3" w:semiHidden="1" w:unhideWhenUsed="1"/>
-    <w:lsdException w:name="List Bullet 4" w:semiHidden="1" w:unhideWhenUsed="1"/>
-    <w:lsdException w:name="List Bullet 5" w:semiHidden="1" w:unhideWhenUsed="1"/>
-    <w:lsdException w:name="List Number 2" w:semiHidden="1" w:unhideWhenUsed="1"/>
-    <w:lsdException w:name="List Number 3" w:semiHidden="1" w:unhideWhenUsed="1"/>
-    <w:lsdException w:name="List Number 4" w:semiHidden="1" w:unhideWhenUsed="1"/>
-    <w:lsdException w:name="List Number 5" w:semiHidden="1" w:unhideWhenUsed="1"/>
-    <w:lsdException w:name="Title" w:uiPriority="10" w:qFormat="1"/>
-    <w:lsdException w:name="Closing" w:semiHidden="1" w:unhideWhenUsed="1"/>
-    <w:lsdException w:name="Signature" w:semiHidden="1" w:unhideWhenUsed="1"/>
-    <w:lsdException w:name="Default Paragraph Font" w:semiHidden="1" w:uiPriority="1" w:unhideWhenUsed="1"/>
-    <w:lsdException w:name="Body Text" w:semiHidden="1" w:unhideWhenUsed="1"/>
-    <w:lsdException w:name="Body Text Indent" w:semiHidden="1" w:unhideWhenUsed="1"/>
-    <w:lsdException w:name="List Continue" w:semiHidden="1" w:unhideWhenUsed="1"/>
-    <w:lsdException w:name="List Continue 2" w:semiHidden="1" w:unhideWhenUsed="1"/>
-    <w:lsdException w:name="List Continue 3" w:semiHidden="1" w:unhideWhenUsed="1"/>
-    <w:lsdException w:name="List Continue 4" w:semiHidden="1" w:unhideWhenUsed="1"/>
-    <w:lsdException w:name="List Continue 5" w:semiHidden="1" w:unhideWhenUsed="1"/>
-    <w:lsdException w:name="Message Header" w:semiHidden="1" w:unhideWhenUsed="1"/>
-    <w:lsdException w:name="Subtitle" w:uiPriority="11" w:qFormat="1"/>
-    <w:lsdException w:name="Salutation" w:semiHidden="1" w:unhideWhenUsed="1"/>
-    <w:lsdException w:name="Date" w:semiHidden="1" w:unhideWhenUsed="1"/>
-    <w:lsdException w:name="Body Text First Indent" w:semiHidden="1" w:unhideWhenUsed="1"/>
-    <w:lsdException w:name="Body Text First Indent 2" w:semiHidden="1" w:unhideWhenUsed="1"/>
-    <w:lsdException w:name="Note Heading" w:semiHidden="1" w:unhideWhenUsed="1"/>
-    <w:lsdException w:name="Body Text 2" w:semiHidden="1" w:unhideWhenUsed="1"/>
-    <w:lsdException w:name="Body Text 3" w:semiHidden="1" w:unhideWhenUsed="1"/>
-    <w:lsdException w:name="Body Text Indent 2" w:semiHidden="1" w:unhideWhenUsed="1"/>
-    <w:lsdException w:name="Body Text Indent 3" w:semiHidden="1" w:unhideWhenUsed="1"/>
-    <w:lsdException w:name="Block Text" w:semiHidden="1" w:unhideWhenUsed="1"/>
-    <w:lsdException w:name="Hyperlink" w:semiHidden="1" w:unhideWhenUsed="1"/>
-    <w:lsdException w:name="FollowedHyperlink" w:semiHidden="1" w:unhideWhenUsed="1"/>
-    <w:lsdException w:name="Strong" w:uiPriority="22" w:qFormat="1"/>
-    <w:lsdException w:name="Emphasis" w:uiPriority="20" w:qFormat="1"/>
-    <w:lsdException w:name="Document Map" w:semiHidden="1" w:unhideWhenUsed="1"/>
-    <w:lsdException w:name="Plain Text" w:semiHidden="1" w:unhideWhenUsed="1"/>
-    <w:lsdException w:name="E-mail Signature" w:semiHidden="1" w:unhideWhenUsed="1"/>
-    <w:lsdException w:name="HTML Top of Form" w:semiHidden="1" w:unhideWhenUsed="1"/>
-    <w:lsdException w:name="HTML Bottom of Form" w:semiHidden="1" w:unhideWhenUsed="1"/>
-    <w:lsdException w:name="Normal (Web)" w:semiHidden="1" w:unhideWhenUsed="1"/>
-    <w:lsdException w:name="HTML Acronym" w:semiHidden="1" w:unhideWhenUsed="1"/>
-    <w:lsdException w:name="HTML Address" w:semiHidden="1" w:unhideWhenUsed="1"/>
-    <w:lsdException w:name="HTML Cite" w:semiHidden="1" w:unhideWhenUsed="1"/>
-    <w:lsdException w:name="HTML Code" w:semiHidden="1" w:unhideWhenUsed="1"/>
-    <w:lsdException w:name="HTML Definition" w:semiHidden="1" w:unhideWhenUsed="1"/>
-    <w:lsdException w:name="HTML Keyboard" w:semiHidden="1" w:unhideWhenUsed="1"/>
-    <w:lsdException w:name="HTML Preformatted" w:semiHidden="1" w:unhideWhenUsed="1"/>
-    <w:lsdException w:name="HTML Sample" w:semiHidden="1" w:unhideWhenUsed="1"/>
-    <w:lsdException w:name="HTML Typewriter" w:semiHidden="1" w:unhideWhenUsed="1"/>
-    <w:lsdException w:name="HTML Variable" w:semiHidden="1" w:unhideWhenUsed="1"/>
-    <w:lsdException w:name="Normal Table" w:semiHidden="1" w:unhideWhenUsed="1"/>
-    <w:lsdException w:name="annotation subject" w:semiHidden="1" w:unhideWhenUsed="1"/>
-    <w:lsdException w:name="No List" w:semiHidden="1" w:unhideWhenUsed="1"/>
-    <w:lsdException w:name="Outline List 1" w:semiHidden="1" w:unhideWhenUsed="1"/>
-    <w:lsdException w:name="Outline List 2" w:semiHidden="1" w:unhideWhenUsed="1"/>
-    <w:lsdException w:name="Outline List 3" w:semiHidden="1" w:unhideWhenUsed="1"/>
-    <w:lsdException w:name="Table Simple 1" w:semiHidden="1" w:unhideWhenUsed="1"/>
-    <w:lsdException w:name="Table Simple 2" w:semiHidden="1" w:unhideWhenUsed="1"/>
-    <w:lsdException w:name="Table Simple 3" w:semiHidden="1" w:unhideWhenUsed="1"/>
-    <w:lsdException w:name="Table Classic 1" w:semiHidden="1" w:unhideWhenUsed="1"/>
-    <w:lsdException w:name="Table Classic 2" w:semiHidden="1" w:unhideWhenUsed="1"/>
-    <w:lsdException w:name="Table Classic 3" w:semiHidden="1" w:unhideWhenUsed="1"/>
-    <w:lsdException w:name="Table Classic 4" w:semiHidden="1" w:unhideWhenUsed="1"/>
-    <w:lsdException w:name="Table Colorful 1" w:semiHidden="1" w:unhideWhenUsed="1"/>
-    <w:lsdException w:name="Table Colorful 2" w:semiHidden="1" w:unhideWhenUsed="1"/>
-    <w:lsdException w:name="Table Colorful 3" w:semiHidden="1" w:unhideWhenUsed="1"/>
-    <w:lsdException w:name="Table Columns 1" w:semiHidden="1" w:unhideWhenUsed="1"/>
-    <w:lsdException w:name="Table Columns 2" w:semiHidden="1" w:unhideWhenUsed="1"/>
-    <w:lsdException w:name="Table Columns 3" w:semiHidden="1" w:unhideWhenUsed="1"/>
-    <w:lsdException w:name="Table Columns 4" w:semiHidden="1" w:unhideWhenUsed="1"/>
-    <w:lsdException w:name="Table Columns 5" w:semiHidden="1" w:unhideWhenUsed="1"/>
-    <w:lsdException w:name="Table Grid 1" w:semiHidden="1" w:unhideWhenUsed="1"/>
-    <w:lsdException w:name="Table Grid 2" w:semiHidden="1" w:unhideWhenUsed="1"/>
-    <w:lsdException w:name="Table Grid 3" w:semiHidden="1" w:unhideWhenUsed="1"/>
-    <w:lsdException w:name="Table Grid 4" w:semiHidden="1" w:unhideWhenUsed="1"/>
-    <w:lsdException w:name="Table Grid 5" w:semiHidden="1" w:unhideWhenUsed="1"/>
-    <w:lsdException w:name="Table Grid 6" w:semiHidden="1" w:unhideWhenUsed="1"/>
-    <w:lsdException w:name="Table Grid 7" w:semiHidden="1" w:unhideWhenUsed="1"/>
-    <w:lsdException w:name="Table Grid 8" w:semiHidden="1" w:unhideWhenUsed="1"/>
-    <w:lsdException w:name="Table List 1" w:semiHidden="1" w:unhideWhenUsed="1"/>
-    <w:lsdException w:name="Table List 2" w:semiHidden="1" w:unhideWhenUsed="1"/>
-    <w:lsdException w:name="Table List 3" w:semiHidden="1" w:unhideWhenUsed="1"/>
-    <w:lsdException w:name="Table List 4" w:semiHidden="1" w:unhideWhenUsed="1"/>
-    <w:lsdException w:name="Table List 5" w:semiHidden="1" w:unhideWhenUsed="1"/>
-    <w:lsdException w:name="Table List 6" w:semiHidden="1" w:unhideWhenUsed="1"/>
-    <w:lsdException w:name="Table List 7" w:semiHidden="1" w:unhideWhenUsed="1"/>
-    <w:lsdException w:name="Table List 8" w:semiHidden="1" w:unhideWhenUsed="1"/>
-    <w:lsdException w:name="Table 3D effects 1" w:semiHidden="1" w:unhideWhenUsed="1"/>
-    <w:lsdException w:name="Table 3D effects 2" w:semiHidden="1" w:unhideWhenUsed="1"/>
-    <w:lsdException w:name="Table 3D effects 3" w:semiHidden="1" w:unhideWhenUsed="1"/>
-    <w:lsdException w:name="Table Contemporary" w:semiHidden="1" w:unhideWhenUsed="1"/>
-    <w:lsdException w:name="Table Elegant" w:semiHidden="1" w:unhideWhenUsed="1"/>
-    <w:lsdException w:name="Table Professional" w:semiHidden="1" w:unhideWhenUsed="1"/>
-    <w:lsdException w:name="Table Subtle 1" w:semiHidden="1" w:unhideWhenUsed="1"/>
-    <w:lsdException w:name="Table Subtle 2" w:semiHidden="1" w:unhideWhenUsed="1"/>
-    <w:lsdException w:name="Table Web 1" w:semiHidden="1" w:unhideWhenUsed="1"/>
-    <w:lsdException w:name="Table Web 2" w:semiHidden="1" w:unhideWhenUsed="1"/>
-    <w:lsdException w:name="Table Web 3" w:semiHidden="1" w:unhideWhenUsed="1"/>
-    <w:lsdException w:name="Balloon Text" w:semiHidden="1" w:unhideWhenUsed="1"/>
-    <w:lsdException w:name="Table Grid" w:semiHidden="1" w:uiPriority="59" w:unhideWhenUsed="1"/>
-    <w:lsdException w:name="Table Theme" w:semiHidden="1" w:unhideWhenUsed="1"/>
-    <w:lsdException w:name="Placeholder Text" w:semiHidden="1"/>
-    <w:lsdException w:name="No Spacing" w:uiPriority="1" w:qFormat="1"/>
-    <w:lsdException w:name="Light Shading" w:uiPriority="60"/>
-    <w:lsdException w:name="Light List" w:uiPriority="61"/>
-    <w:lsdException w:name="Light Grid" w:uiPriority="62"/>
-    <w:lsdException w:name="Medium Shading 1" w:uiPriority="63"/>
-    <w:lsdException w:name="Medium Shading 2" w:uiPriority="64"/>
-    <w:lsdException w:name="Medium List 1" w:uiPriority="65"/>
-    <w:lsdException w:name="Medium List 2" w:uiPriority="66"/>
-    <w:lsdException w:name="Medium Grid 1" w:uiPriority="67"/>
-    <w:lsdException w:name="Medium Grid 2" w:uiPriority="68"/>
-    <w:lsdException w:name="Medium Grid 3" w:uiPriority="69"/>
-    <w:lsdException w:name="Dark List" w:uiPriority="70"/>
-    <w:lsdException w:name="Colorful Shading" w:uiPriority="71"/>
-    <w:lsdException w:name="Colorful List" w:uiPriority="72"/>
-    <w:lsdException w:name="Colorful Grid" w:uiPriority="73"/>
-    <w:lsdException w:name="Light Shading Accent 1" w:uiPriority="60"/>
-    <w:lsdException w:name="Light List Accent 1" w:uiPriority="61"/>
-    <w:lsdException w:name="Light Grid Accent 1" w:uiPriority="62"/>
-    <w:lsdException w:name="Medium Shading 1 Accent 1" w:uiPriority="63"/>
-    <w:lsdException w:name="Medium Shading 2 Accent 1" w:uiPriority="64"/>
-    <w:lsdException w:name="Medium List 1 Accent 1" w:uiPriority="65"/>
-    <w:lsdException w:name="Revision" w:semiHidden="1"/>
-    <w:lsdException w:name="List Paragraph" w:uiPriority="34" w:qFormat="1"/>
-    <w:lsdException w:name="Quote" w:uiPriority="29" w:qFormat="1"/>
-    <w:lsdException w:name="Intense Quote" w:uiPriority="30" w:qFormat="1"/>
-    <w:lsdException w:name="Medium List 2 Accent 1" w:uiPriority="66"/>
-    <w:lsdException w:name="Medium Grid 1 Accent 1" w:uiPriority="67"/>
-    <w:lsdException w:name="Medium Grid 2 Accent 1" w:uiPriority="68"/>
-    <w:lsdException w:name="Medium Grid 3 Accent 1" w:uiPriority="69"/>
-    <w:lsdException w:name="Dark List Accent 1" w:uiPriority="70"/>
-    <w:lsdException w:name="Colorful Shading Accent 1" w:uiPriority="71"/>
-    <w:lsdException w:name="Colorful List Accent 1" w:uiPriority="72"/>
-    <w:lsdException w:name="Colorful Grid Accent 1" w:uiPriority="73"/>
-    <w:lsdException w:name="Light Shading Accent 2" w:uiPriority="60"/>
-    <w:lsdException w:name="Light List Accent 2" w:uiPriority="61"/>
-    <w:lsdException w:name="Light Grid Accent 2" w:uiPriority="62"/>
-    <w:lsdException w:name="Medium Shading 1 Accent 2" w:uiPriority="63"/>
-    <w:lsdException w:name="Medium Shading 2 Accent 2" w:uiPriority="64"/>
-    <w:lsdException w:name="Medium List 1 Accent 2" w:uiPriority="65"/>
-    <w:lsdException w:name="Medium List 2 Accent 2" w:uiPriority="66"/>
-    <w:lsdException w:name="Medium Grid 1 Accent 2" w:uiPriority="67"/>
-    <w:lsdException w:name="Medium Grid 2 Accent 2" w:uiPriority="68"/>
-    <w:lsdException w:name="Medium Grid 3 Accent 2" w:uiPriority="69"/>
-    <w:lsdException w:name="Dark List Accent 2" w:uiPriority="70"/>
-    <w:lsdException w:name="Colorful Shading Accent 2" w:uiPriority="71"/>
-    <w:lsdException w:name="Colorful List Accent 2" w:uiPriority="72"/>
-    <w:lsdException w:name="Colorful Grid Accent 2" w:uiPriority="73"/>
-    <w:lsdException w:name="Light Shading Accent 3" w:uiPriority="60"/>
-    <w:lsdException w:name="Light List Accent 3" w:uiPriority="61"/>
-    <w:lsdException w:name="Light Grid Accent 3" w:uiPriority="62"/>
-    <w:lsdException w:name="Medium Shading 1 Accent 3" w:uiPriority="63"/>
-    <w:lsdException w:name="Medium Shading 2 Accent 3" w:uiPriority="64"/>
-    <w:lsdException w:name="Medium List 1 Accent 3" w:uiPriority="65"/>
-    <w:lsdException w:name="Medium List 2 Accent 3" w:uiPriority="66"/>
-    <w:lsdException w:name="Medium Grid 1 Accent 3" w:uiPriority="67"/>
-    <w:lsdException w:name="Medium Grid 2 Accent 3" w:uiPriority="68"/>
-    <w:lsdException w:name="Medium Grid 3 Accent 3" w:uiPriority="69"/>
-    <w:lsdException w:name="Dark List Accent 3" w:uiPriority="70"/>
-    <w:lsdException w:name="Colorful Shading Accent 3" w:uiPriority="71"/>
-    <w:lsdException w:name="Colorful List Accent 3" w:uiPriority="72"/>
-    <w:lsdException w:name="Colorful Grid Accent 3" w:uiPriority="73"/>
-    <w:lsdException w:name="Light Shading Accent 4" w:uiPriority="60"/>
-    <w:lsdException w:name="Light List Accent 4" w:uiPriority="61"/>
-    <w:lsdException w:name="Light Grid Accent 4" w:uiPriority="62"/>
-    <w:lsdException w:name="Medium Shading 1 Accent 4" w:uiPriority="63"/>
-    <w:lsdException w:name="Medium Shading 2 Accent 4" w:uiPriority="64"/>
-    <w:lsdException w:name="Medium List 1 Accent 4" w:uiPriority="65"/>
-    <w:lsdException w:name="Medium List 2 Accent 4" w:uiPriority="66"/>
-    <w:lsdException w:name="Medium Grid 1 Accent 4" w:uiPriority="67"/>
-    <w:lsdException w:name="Medium Grid 2 Accent 4" w:uiPriority="68"/>
-    <w:lsdException w:name="Medium Grid 3 Accent 4" w:uiPriority="69"/>
-    <w:lsdException w:name="Dark List Accent 4" w:uiPriority="70"/>
-    <w:lsdException w:name="Colorful Shading Accent 4" w:uiPriority="71"/>
-    <w:lsdException w:name="Colorful List Accent 4" w:uiPriority="72"/>
-    <w:lsdException w:name="Colorful Grid Accent 4" w:uiPriority="73"/>
-    <w:lsdException w:name="Light Shading Accent 5" w:uiPriority="60"/>
-    <w:lsdException w:name="Light List Accent 5" w:uiPriority="61"/>
-    <w:lsdException w:name="Light Grid Accent 5" w:uiPriority="62"/>
-    <w:lsdException w:name="Medium Shading 1 Accent 5" w:uiPriority="63"/>
-    <w:lsdException w:name="Medium Shading 2 Accent 5" w:uiPriority="64"/>
-    <w:lsdException w:name="Medium List 1 Accent 5" w:uiPriority="65"/>
-    <w:lsdException w:name="Medium List 2 Accent 5" w:uiPriority="66"/>
-    <w:lsdException w:name="Medium Grid 1 Accent 5" w:uiPriority="67"/>
-    <w:lsdException w:name="Medium Grid 2 Accent 5" w:uiPriority="68"/>
-    <w:lsdException w:name="Medium Grid 3 Accent 5" w:uiPriority="69"/>
-    <w:lsdException w:name="Dark List Accent 5" w:uiPriority="70"/>
-    <w:lsdException w:name="Colorful Shading Accent 5" w:uiPriority="71"/>
-    <w:lsdException w:name="Colorful List Accent 5" w:uiPriority="72"/>
-    <w:lsdException w:name="Colorful Grid Accent 5" w:uiPriority="73"/>
-    <w:lsdException w:name="Light Shading Accent 6" w:uiPriority="60"/>
-    <w:lsdException w:name="Light List Accent 6" w:uiPriority="61"/>
-    <w:lsdException w:name="Light Grid Accent 6" w:uiPriority="62"/>
-    <w:lsdException w:name="Medium Shading 1 Accent 6" w:uiPriority="63"/>
-    <w:lsdException w:name="Medium Shading 2 Accent 6" w:uiPriority="64"/>
-    <w:lsdException w:name="Medium List 1 Accent 6" w:uiPriority="65"/>
-    <w:lsdException w:name="Medium List 2 Accent 6" w:uiPriority="66"/>
-    <w:lsdException w:name="Medium Grid 1 Accent 6" w:uiPriority="67"/>
-    <w:lsdException w:name="Medium Grid 2 Accent 6" w:uiPriority="68"/>
-    <w:lsdException w:name="Medium Grid 3 Accent 6" w:uiPriority="69"/>
-    <w:lsdException w:name="Dark List Accent 6" w:uiPriority="70"/>
-    <w:lsdException w:name="Colorful Shading Accent 6" w:uiPriority="71"/>
-    <w:lsdException w:name="Colorful List Accent 6" w:uiPriority="72"/>
-    <w:lsdException w:name="Colorful Grid Accent 6" w:uiPriority="73"/>
-    <w:lsdException w:name="Subtle Emphasis" w:uiPriority="19" w:qFormat="1"/>
-    <w:lsdException w:name="Intense Emphasis" w:uiPriority="21" w:qFormat="1"/>
-    <w:lsdException w:name="Subtle Reference" w:uiPriority="31" w:qFormat="1"/>
-    <w:lsdException w:name="Intense Reference" w:uiPriority="32" w:qFormat="1"/>
-    <w:lsdException w:name="Book Title" w:uiPriority="33" w:qFormat="1"/>
-    <w:lsdException w:name="Bibliography" w:semiHidden="1" w:uiPriority="37" w:unhideWhenUsed="1"/>
-    <w:lsdException w:name="TOC Heading" w:semiHidden="1" w:uiPriority="39" w:unhideWhenUsed="1" w:qFormat="1"/>
-    <w:lsdException w:name="Plain Table 1" w:uiPriority="41"/>
-    <w:lsdException w:name="Plain Table 2" w:uiPriority="42"/>
-    <w:lsdException w:name="Plain Table 3" w:uiPriority="43"/>
-    <w:lsdException w:name="Plain Table 4" w:uiPriority="44"/>
-    <w:lsdException w:name="Plain Table 5" w:uiPriority="45"/>
-    <w:lsdException w:name="Grid Table Light" w:uiPriority="40"/>
-    <w:lsdException w:name="Grid Table 1 Light" w:uiPriority="46"/>
-    <w:lsdException w:name="Grid Table 2" w:uiPriority="47"/>
-    <w:lsdException w:name="Grid Table 3" w:uiPriority="48"/>
-    <w:lsdException w:name="Grid Table 4" w:uiPriority="49"/>
-    <w:lsdException w:name="Grid Table 5 Dark" w:uiPriority="50"/>
-    <w:lsdException w:name="Grid Table 6 Colorful" w:uiPriority="51"/>
-    <w:lsdException w:name="Grid Table 7 Colorful" w:uiPriority="52"/>
-    <w:lsdException w:name="Grid Table 1 Light Accent 1" w:uiPriority="46"/>
-    <w:lsdException w:name="Grid Table 2 Accent 1" w:uiPriority="47"/>
-    <w:lsdException w:name="Grid Table 3 Accent 1" w:uiPriority="48"/>
-    <w:lsdException w:name="Grid Table 4 Accent 1" w:uiPriority="49"/>
-    <w:lsdException w:name="Grid Table 5 Dark Accent 1" w:uiPriority="50"/>
-    <w:lsdException w:name="Grid Table 6 Colorful Accent 1" w:uiPriority="51"/>
-    <w:lsdException w:name="Grid Table 7 Colorful Accent 1" w:uiPriority="52"/>
-    <w:lsdException w:name="Grid Table 1 Light Accent 2" w:uiPriority="46"/>
-    <w:lsdException w:name="Grid Table 2 Accent 2" w:uiPriority="47"/>
-    <w:lsdException w:name="Grid Table 3 Accent 2" w:uiPriority="48"/>
-    <w:lsdException w:name="Grid Table 4 Accent 2" w:uiPriority="49"/>
-    <w:lsdException w:name="Grid Table 5 Dark Accent 2" w:uiPriority="50"/>
-    <w:lsdException w:name="Grid Table 6 Colorful Accent 2" w:uiPriority="51"/>
-    <w:lsdException w:name="Grid Table 7 Colorful Accent 2" w:uiPriority="52"/>
-    <w:lsdException w:name="Grid Table 1 Light Accent 3" w:uiPriority="46"/>
-    <w:lsdException w:name="Grid Table 2 Accent 3" w:uiPriority="47"/>
-    <w:lsdException w:name="Grid Table 3 Accent 3" w:uiPriority="48"/>
-    <w:lsdException w:name="Grid Table 4 Accent 3" w:uiPriority="49"/>
-    <w:lsdException w:name="Grid Table 5 Dark Accent 3" w:uiPriority="50"/>
-    <w:lsdException w:name="Grid Table 6 Colorful Accent 3" w:uiPriority="51"/>
-    <w:lsdException w:name="Grid Table 7 Colorful Accent 3" w:uiPriority="52"/>
-    <w:lsdException w:name="Grid Table 1 Light Accent 4" w:uiPriority="46"/>
-    <w:lsdException w:name="Grid Table 2 Accent 4" w:uiPriority="47"/>
-    <w:lsdException w:name="Grid Table 3 Accent 4" w:uiPriority="48"/>
-    <w:lsdException w:name="Grid Table 4 Accent 4" w:uiPriority="49"/>
-    <w:lsdException w:name="Grid Table 5 Dark Accent 4" w:uiPriority="50"/>
-    <w:lsdException w:name="Grid Table 6 Colorful Accent 4" w:uiPriority="51"/>
-    <w:lsdException w:name="Grid Table 7 Colorful Accent 4" w:uiPriority="52"/>
-    <w:lsdException w:name="Grid Table 1 Light Accent 5" w:uiPriority="46"/>
-    <w:lsdException w:name="Grid Table 2 Accent 5" w:uiPriority="47"/>
-    <w:lsdException w:name="Grid Table 3 Accent 5" w:uiPriority="48"/>
-    <w:lsdException w:name="Grid Table 4 Accent 5" w:uiPriority="49"/>
-    <w:lsdException w:name="Grid Table 5 Dark Accent 5" w:uiPriority="50"/>
-    <w:lsdException w:name="Grid Table 6 Colorful Accent 5" w:uiPriority="51"/>
-    <w:lsdException w:name="Grid Table 7 Colorful Accent 5" w:uiPriority="52"/>
-    <w:lsdException w:name="Grid Table 1 Light Accent 6" w:uiPriority="46"/>
-    <w:lsdException w:name="Grid Table 2 Accent 6" w:uiPriority="47"/>
-    <w:lsdException w:name="Grid Table 3 Accent 6" w:uiPriority="48"/>
-    <w:lsdException w:name="Grid Table 4 Accent 6" w:uiPriority="49"/>
-    <w:lsdException w:name="Grid Table 5 Dark Accent 6" w:uiPriority="50"/>
-    <w:lsdException w:name="Grid Table 6 Colorful Accent 6" w:uiPriority="51"/>
-    <w:lsdException w:name="Grid Table 7 Colorful Accent 6" w:uiPriority="52"/>
-    <w:lsdException w:name="List Table 1 Light" w:uiPriority="46"/>
-    <w:lsdException w:name="List Table 2" w:uiPriority="47"/>
-    <w:lsdException w:name="List Table 3" w:uiPriority="48"/>
-    <w:lsdException w:name="List Table 4" w:uiPriority="49"/>
-    <w:lsdException w:name="List Table 5 Dark" w:uiPriority="50"/>
-    <w:lsdException w:name="List Table 6 Colorful" w:uiPriority="51"/>
-    <w:lsdException w:name="List Table 7 Colorful" w:uiPriority="52"/>
-    <w:lsdException w:name="List Table 1 Light Accent 1" w:uiPriority="46"/>
-    <w:lsdException w:name="List Table 2 Accent 1" w:uiPriority="47"/>
-    <w:lsdException w:name="List Table 3 Accent 1" w:uiPriority="48"/>
-    <w:lsdException w:name="List Table 4 Accent 1" w:uiPriority="49"/>
-    <w:lsdException w:name="List Table 5 Dark Accent 1" w:uiPriority="50"/>
-    <w:lsdException w:name="List Table 6 Colorful Accent 1" w:uiPriority="51"/>
-    <w:lsdException w:name="List Table 7 Colorful Accent 1" w:uiPriority="52"/>
-    <w:lsdException w:name="List Table 1 Light Accent 2" w:uiPriority="46"/>
-    <w:lsdException w:name="List Table 2 Accent 2" w:uiPriority="47"/>
-    <w:lsdException w:name="List Table 3 Accent 2" w:uiPriority="48"/>
-    <w:lsdException w:name="List Table 4 Accent 2" w:uiPriority="49"/>
-    <w:lsdException w:name="List Table 5 Dark Accent 2" w:uiPriority="50"/>
-    <w:lsdException w:name="List Table 6 Colorful Accent 2" w:uiPriority="51"/>
-    <w:lsdException w:name="List Table 7 Colorful Accent 2" w:uiPriority="52"/>
-    <w:lsdException w:name="List Table 1 Light Accent 3" w:uiPriority="46"/>
-    <w:lsdException w:name="List Table 2 Accent 3" w:uiPriority="47"/>
-    <w:lsdException w:name="List Table 3 Accent 3" w:uiPriority="48"/>
-    <w:lsdException w:name="List Table 4 Accent 3" w:uiPriority="49"/>
-    <w:lsdException w:name="List Table 5 Dark Accent 3" w:uiPriority="50"/>
-    <w:lsdException w:name="List Table 6 Colorful Accent 3" w:uiPriority="51"/>
-    <w:lsdException w:name="List Table 7 Colorful Accent 3" w:uiPriority="52"/>
-    <w:lsdException w:name="List Table 1 Light Accent 4" w:uiPriority="46"/>
-    <w:lsdException w:name="List Table 2 Accent 4" w:uiPriority="47"/>
-    <w:lsdException w:name="List Table 3 Accent 4" w:uiPriority="48"/>
-    <w:lsdException w:name="List Table 4 Accent 4" w:uiPriority="49"/>
-    <w:lsdException w:name="List Table 5 Dark Accent 4" w:uiPriority="50"/>
-    <w:lsdException w:name="List Table 6 Colorful Accent 4" w:uiPriority="51"/>
-    <w:lsdException w:name="List Table 7 Colorful Accent 4" w:uiPriority="52"/>
-    <w:lsdException w:name="List Table 1 Light Accent 5" w:uiPriority="46"/>
-    <w:lsdException w:name="List Table 2 Accent 5" w:uiPriority="47"/>
-    <w:lsdException w:name="List Table 3 Accent 5" w:uiPriority="48"/>
-    <w:lsdException w:name="List Table 4 Accent 5" w:uiPriority="49"/>
-    <w:lsdException w:name="List Table 5 Dark Accent 5" w:uiPriority="50"/>
-    <w:lsdException w:name="List Table 6 Colorful Accent 5" w:uiPriority="51"/>
-    <w:lsdException w:name="List Table 7 Colorful Accent 5" w:uiPriority="52"/>
-    <w:lsdException w:name="List Table 1 Light Accent 6" w:uiPriority="46"/>
-    <w:lsdException w:name="List Table 2 Accent 6" w:uiPriority="47"/>
-    <w:lsdException w:name="List Table 3 Accent 6" w:uiPriority="48"/>
-    <w:lsdException w:name="List Table 4 Accent 6" w:uiPriority="49"/>
-    <w:lsdException w:name="List Table 5 Dark Accent 6" w:uiPriority="50"/>
-    <w:lsdException w:name="List Table 6 Colorful Accent 6" w:uiPriority="51"/>
-    <w:lsdException w:name="List Table 7 Colorful Accent 6" w:uiPriority="52"/>
-    <w:lsdException w:name="Mention" w:semiHidden="1" w:unhideWhenUsed="1"/>
-    <w:lsdException w:name="Smart Hyperlink" w:semiHidden="1" w:unhideWhenUsed="1"/>
-    <w:lsdException w:name="Hashtag" w:semiHidden="1" w:unhideWhenUsed="1"/>
-    <w:lsdException w:name="Unresolved Mention" w:semiHidden="1" w:unhideWhenUsed="1"/>
-    <w:lsdException w:name="Smart Link" w:semiHidden="1" w:unhideWhenUsed="1"/>
+  <w:latentStyles w:defLockedState="0" w:defUIPriority="99" w:defSemiHidden="1" w:defUnhideWhenUsed="1" w:defQFormat="0" w:count="267">
+    <w:lsdException w:name="Normal" w:semiHidden="0" w:uiPriority="0" w:unhideWhenUsed="0" w:qFormat="1"/>
+    <w:lsdException w:name="heading 1" w:semiHidden="0" w:uiPriority="9" w:unhideWhenUsed="0" w:qFormat="1"/>
+    <w:lsdException w:name="heading 2" w:uiPriority="9" w:qFormat="1"/>
+    <w:lsdException w:name="heading 3" w:uiPriority="9" w:qFormat="1"/>
+    <w:lsdException w:name="heading 4" w:uiPriority="9" w:qFormat="1"/>
+    <w:lsdException w:name="heading 5" w:uiPriority="9" w:qFormat="1"/>
+    <w:lsdException w:name="heading 6" w:uiPriority="9" w:qFormat="1"/>
+    <w:lsdException w:name="heading 7" w:uiPriority="9" w:qFormat="1"/>
+    <w:lsdException w:name="heading 8" w:uiPriority="9" w:qFormat="1"/>
+    <w:lsdException w:name="heading 9" w:uiPriority="9" w:qFormat="1"/>
+    <w:lsdException w:name="toc 1" w:uiPriority="39"/>
+    <w:lsdException w:name="toc 2" w:uiPriority="39"/>
+    <w:lsdException w:name="toc 3" w:uiPriority="39"/>
+    <w:lsdException w:name="toc 4" w:uiPriority="39"/>
+    <w:lsdException w:name="toc 5" w:uiPriority="39"/>
+    <w:lsdException w:name="toc 6" w:uiPriority="39"/>
+    <w:lsdException w:name="toc 7" w:uiPriority="39"/>
+    <w:lsdException w:name="toc 8" w:uiPriority="39"/>
+    <w:lsdException w:name="toc 9" w:uiPriority="39"/>
+    <w:lsdException w:name="caption" w:uiPriority="35" w:qFormat="1"/>
+    <w:lsdException w:name="Title" w:semiHidden="0" w:uiPriority="10" w:unhideWhenUsed="0" w:qFormat="1"/>
+    <w:lsdException w:name="Default Paragraph Font" w:uiPriority="1"/>
+    <w:lsdException w:name="Subtitle" w:semiHidden="0" w:uiPriority="11" w:unhideWhenUsed="0" w:qFormat="1"/>
+    <w:lsdException w:name="Strong" w:semiHidden="0" w:uiPriority="22" w:unhideWhenUsed="0" w:qFormat="1"/>
+    <w:lsdException w:name="Emphasis" w:semiHidden="0" w:uiPriority="20" w:unhideWhenUsed="0" w:qFormat="1"/>
+    <w:lsdException w:name="Table Grid" w:uiPriority="59"/>
+    <w:lsdException w:name="Placeholder Text" w:unhideWhenUsed="0"/>
+    <w:lsdException w:name="No Spacing" w:semiHidden="0" w:uiPriority="1" w:unhideWhenUsed="0" w:qFormat="1"/>
+    <w:lsdException w:name="Light Shading" w:semiHidden="0" w:uiPriority="60" w:unhideWhenUsed="0"/>
+    <w:lsdException w:name="Light List" w:semiHidden="0" w:uiPriority="61" w:unhideWhenUsed="0"/>
+    <w:lsdException w:name="Light Grid" w:semiHidden="0" w:uiPriority="62" w:unhideWhenUsed="0"/>
+    <w:lsdException w:name="Medium Shading 1" w:semiHidden="0" w:uiPriority="63" w:unhideWhenUsed="0"/>
+    <w:lsdException w:name="Medium Shading 2" w:semiHidden="0" w:uiPriority="64" w:unhideWhenUsed="0"/>
+    <w:lsdException w:name="Medium List 1" w:semiHidden="0" w:uiPriority="65" w:unhideWhenUsed="0"/>
+    <w:lsdException w:name="Medium List 2" w:semiHidden="0" w:uiPriority="66" w:unhideWhenUsed="0"/>
+    <w:lsdException w:name="Medium Grid 1" w:semiHidden="0" w:uiPriority="67" w:unhideWhenUsed="0"/>
+    <w:lsdException w:name="Medium Grid 2" w:semiHidden="0" w:uiPriority="68" w:unhideWhenUsed="0"/>
+    <w:lsdException w:name="Medium Grid 3" w:semiHidden="0" w:uiPriority="69" w:unhideWhenUsed="0"/>
+    <w:lsdException w:name="Dark List" w:semiHidden="0" w:uiPriority="70" w:unhideWhenUsed="0"/>
+    <w:lsdException w:name="Colorful Shading" w:semiHidden="0" w:uiPriority="71" w:unhideWhenUsed="0"/>
+    <w:lsdException w:name="Colorful List" w:semiHidden="0" w:uiPriority="72" w:unhideWhenUsed="0"/>
+    <w:lsdException w:name="Colorful Grid" w:semiHidden="0" w:uiPriority="73" w:unhideWhenUsed="0"/>
+    <w:lsdException w:name="Light Shading Accent 1" w:semiHidden="0" w:uiPriority="60" w:unhideWhenUsed="0"/>
+    <w:lsdException w:name="Light List Accent 1" w:semiHidden="0" w:uiPriority="61" w:unhideWhenUsed="0"/>
+    <w:lsdException w:name="Light Grid Accent 1" w:semiHidden="0" w:uiPriority="62" w:unhideWhenUsed="0"/>
+    <w:lsdException w:name="Medium Shading 1 Accent 1" w:semiHidden="0" w:uiPriority="63" w:unhideWhenUsed="0"/>
+    <w:lsdException w:name="Medium Shading 2 Accent 1" w:semiHidden="0" w:uiPriority="64" w:unhideWhenUsed="0"/>
+    <w:lsdException w:name="Medium List 1 Accent 1" w:semiHidden="0" w:uiPriority="65" w:unhideWhenUsed="0"/>
+    <w:lsdException w:name="Revision" w:unhideWhenUsed="0"/>
+    <w:lsdException w:name="List Paragraph" w:semiHidden="0" w:uiPriority="34" w:unhideWhenUsed="0" w:qFormat="1"/>
+    <w:lsdException w:name="Quote" w:semiHidden="0" w:uiPriority="29" w:unhideWhenUsed="0" w:qFormat="1"/>
+    <w:lsdException w:name="Intense Quote" w:semiHidden="0" w:uiPriority="30" w:unhideWhenUsed="0" w:qFormat="1"/>
+    <w:lsdException w:name="Medium List 2 Accent 1" w:semiHidden="0" w:uiPriority="66" w:unhideWhenUsed="0"/>
+    <w:lsdException w:name="Medium Grid 1 Accent 1" w:semiHidden="0" w:uiPriority="67" w:unhideWhenUsed="0"/>
+    <w:lsdException w:name="Medium Grid 2 Accent 1" w:semiHidden="0" w:uiPriority="68" w:unhideWhenUsed="0"/>
+    <w:lsdException w:name="Medium Grid 3 Accent 1" w:semiHidden="0" w:uiPriority="69" w:unhideWhenUsed="0"/>
+    <w:lsdException w:name="Dark List Accent 1" w:semiHidden="0" w:uiPriority="70" w:unhideWhenUsed="0"/>
+    <w:lsdException w:name="Colorful Shading Accent 1" w:semiHidden="0" w:uiPriority="71" w:unhideWhenUsed="0"/>
+    <w:lsdException w:name="Colorful List Accent 1" w:semiHidden="0" w:uiPriority="72" w:unhideWhenUsed="0"/>
+    <w:lsdException w:name="Colorful Grid Accent 1" w:semiHidden="0" w:uiPriority="73" w:unhideWhenUsed="0"/>
+    <w:lsdException w:name="Light Shading Accent 2" w:semiHidden="0" w:uiPriority="60" w:unhideWhenUsed="0"/>
+    <w:lsdException w:name="Light List Accent 2" w:semiHidden="0" w:uiPriority="61" w:unhideWhenUsed="0"/>
+    <w:lsdException w:name="Light Grid Accent 2" w:semiHidden="0" w:uiPriority="62" w:unhideWhenUsed="0"/>
+    <w:lsdException w:name="Medium Shading 1 Accent 2" w:semiHidden="0" w:uiPriority="63" w:unhideWhenUsed="0"/>
+    <w:lsdException w:name="Medium Shading 2 Accent 2" w:semiHidden="0" w:uiPriority="64" w:unhideWhenUsed="0"/>
+    <w:lsdException w:name="Medium List 1 Accent 2" w:semiHidden="0" w:uiPriority="65" w:unhideWhenUsed="0"/>
+    <w:lsdException w:name="Medium List 2 Accent 2" w:semiHidden="0" w:uiPriority="66" w:unhideWhenUsed="0"/>
+    <w:lsdException w:name="Medium Grid 1 Accent 2" w:semiHidden="0" w:uiPriority="67" w:unhideWhenUsed="0"/>
+    <w:lsdException w:name="Medium Grid 2 Accent 2" w:semiHidden="0" w:uiPriority="68" w:unhideWhenUsed="0"/>
+    <w:lsdException w:name="Medium Grid 3 Accent 2" w:semiHidden="0" w:uiPriority="69" w:unhideWhenUsed="0"/>
+    <w:lsdException w:name="Dark List Accent 2" w:semiHidden="0" w:uiPriority="70" w:unhideWhenUsed="0"/>
+    <w:lsdException w:name="Colorful Shading Accent 2" w:semiHidden="0" w:uiPriority="71" w:unhideWhenUsed="0"/>
+    <w:lsdException w:name="Colorful List Accent 2" w:semiHidden="0" w:uiPriority="72" w:unhideWhenUsed="0"/>
+    <w:lsdException w:name="Colorful Grid Accent 2" w:semiHidden="0" w:uiPriority="73" w:unhideWhenUsed="0"/>
+    <w:lsdException w:name="Light Shading Accent 3" w:semiHidden="0" w:uiPriority="60" w:unhideWhenUsed="0"/>
+    <w:lsdException w:name="Light List Accent 3" w:semiHidden="0" w:uiPriority="61" w:unhideWhenUsed="0"/>
+    <w:lsdException w:name="Light Grid Accent 3" w:semiHidden="0" w:uiPriority="62" w:unhideWhenUsed="0"/>
+    <w:lsdException w:name="Medium Shading 1 Accent 3" w:semiHidden="0" w:uiPriority="63" w:unhideWhenUsed="0"/>
+    <w:lsdException w:name="Medium Shading 2 Accent 3" w:semiHidden="0" w:uiPriority="64" w:unhideWhenUsed="0"/>
+    <w:lsdException w:name="Medium List 1 Accent 3" w:semiHidden="0" w:uiPriority="65" w:unhideWhenUsed="0"/>
+    <w:lsdException w:name="Medium List 2 Accent 3" w:semiHidden="0" w:uiPriority="66" w:unhideWhenUsed="0"/>
+    <w:lsdException w:name="Medium Grid 1 Accent 3" w:semiHidden="0" w:uiPriority="67" w:unhideWhenUsed="0"/>
+    <w:lsdException w:name="Medium Grid 2 Accent 3" w:semiHidden="0" w:uiPriority="68" w:unhideWhenUsed="0"/>
+    <w:lsdException w:name="Medium Grid 3 Accent 3" w:semiHidden="0" w:uiPriority="69" w:unhideWhenUsed="0"/>
+    <w:lsdException w:name="Dark List Accent 3" w:semiHidden="0" w:uiPriority="70" w:unhideWhenUsed="0"/>
+    <w:lsdException w:name="Colorful Shading Accent 3" w:semiHidden="0" w:uiPriority="71" w:unhideWhenUsed="0"/>
+    <w:lsdException w:name="Colorful List Accent 3" w:semiHidden="0" w:uiPriority="72" w:unhideWhenUsed="0"/>
+    <w:lsdException w:name="Colorful Grid Accent 3" w:semiHidden="0" w:uiPriority="73" w:unhideWhenUsed="0"/>
+    <w:lsdException w:name="Light Shading Accent 4" w:semiHidden="0" w:uiPriority="60" w:unhideWhenUsed="0"/>
+    <w:lsdException w:name="Light List Accent 4" w:semiHidden="0" w:uiPriority="61" w:unhideWhenUsed="0"/>
+    <w:lsdException w:name="Light Grid Accent 4" w:semiHidden="0" w:uiPriority="62" w:unhideWhenUsed="0"/>
+    <w:lsdException w:name="Medium Shading 1 Accent 4" w:semiHidden="0" w:uiPriority="63" w:unhideWhenUsed="0"/>
+    <w:lsdException w:name="Medium Shading 2 Accent 4" w:semiHidden="0" w:uiPriority="64" w:unhideWhenUsed="0"/>
+    <w:lsdException w:name="Medium List 1 Accent 4" w:semiHidden="0" w:uiPriority="65" w:unhideWhenUsed="0"/>
+    <w:lsdException w:name="Medium List 2 Accent 4" w:semiHidden="0" w:uiPriority="66" w:unhideWhenUsed="0"/>
+    <w:lsdException w:name="Medium Grid 1 Accent 4" w:semiHidden="0" w:uiPriority="67" w:unhideWhenUsed="0"/>
+    <w:lsdException w:name="Medium Grid 2 Accent 4" w:semiHidden="0" w:uiPriority="68" w:unhideWhenUsed="0"/>
+    <w:lsdException w:name="Medium Grid 3 Accent 4" w:semiHidden="0" w:uiPriority="69" w:unhideWhenUsed="0"/>
+    <w:lsdException w:name="Dark List Accent 4" w:semiHidden="0" w:uiPriority="70" w:unhideWhenUsed="0"/>
+    <w:lsdException w:name="Colorful Shading Accent 4" w:semiHidden="0" w:uiPriority="71" w:unhideWhenUsed="0"/>
+    <w:lsdException w:name="Colorful List Accent 4" w:semiHidden="0" w:uiPriority="72" w:unhideWhenUsed="0"/>
+    <w:lsdException w:name="Colorful Grid Accent 4" w:semiHidden="0" w:uiPriority="73" w:unhideWhenUsed="0"/>
+    <w:lsdException w:name="Light Shading Accent 5" w:semiHidden="0" w:uiPriority="60" w:unhideWhenUsed="0"/>
+    <w:lsdException w:name="Light List Accent 5" w:semiHidden="0" w:uiPriority="61" w:unhideWhenUsed="0"/>
+    <w:lsdException w:name="Light Grid Accent 5" w:semiHidden="0" w:uiPriority="62" w:unhideWhenUsed="0"/>
+    <w:lsdException w:name="Medium Shading 1 Accent 5" w:semiHidden="0" w:uiPriority="63" w:unhideWhenUsed="0"/>
+    <w:lsdException w:name="Medium Shading 2 Accent 5" w:semiHidden="0" w:uiPriority="64" w:unhideWhenUsed="0"/>
+    <w:lsdException w:name="Medium List 1 Accent 5" w:semiHidden="0" w:uiPriority="65" w:unhideWhenUsed="0"/>
+    <w:lsdException w:name="Medium List 2 Accent 5" w:semiHidden="0" w:uiPriority="66" w:unhideWhenUsed="0"/>
+    <w:lsdException w:name="Medium Grid 1 Accent 5" w:semiHidden="0" w:uiPriority="67" w:unhideWhenUsed="0"/>
+    <w:lsdException w:name="Medium Grid 2 Accent 5" w:semiHidden="0" w:uiPriority="68" w:unhideWhenUsed="0"/>
+    <w:lsdException w:name="Medium Grid 3 Accent 5" w:semiHidden="0" w:uiPriority="69" w:unhideWhenUsed="0"/>
+    <w:lsdException w:name="Dark List Accent 5" w:semiHidden="0" w:uiPriority="70" w:unhideWhenUsed="0"/>
+    <w:lsdException w:name="Colorful Shading Accent 5" w:semiHidden="0" w:uiPriority="71" w:unhideWhenUsed="0"/>
+    <w:lsdException w:name="Colorful List Accent 5" w:semiHidden="0" w:uiPriority="72" w:unhideWhenUsed="0"/>
+    <w:lsdException w:name="Colorful Grid Accent 5" w:semiHidden="0" w:uiPriority="73" w:unhideWhenUsed="0"/>
+    <w:lsdException w:name="Light Shading Accent 6" w:semiHidden="0" w:uiPriority="60" w:unhideWhenUsed="0"/>
+    <w:lsdException w:name="Light List Accent 6" w:semiHidden="0" w:uiPriority="61" w:unhideWhenUsed="0"/>
+    <w:lsdException w:name="Light Grid Accent 6" w:semiHidden="0" w:uiPriority="62" w:unhideWhenUsed="0"/>
+    <w:lsdException w:name="Medium Shading 1 Accent 6" w:semiHidden="0" w:uiPriority="63" w:unhideWhenUsed="0"/>
+    <w:lsdException w:name="Medium Shading 2 Accent 6" w:semiHidden="0" w:uiPriority="64" w:unhideWhenUsed="0"/>
+    <w:lsdException w:name="Medium List 1 Accent 6" w:semiHidden="0" w:uiPriority="65" w:unhideWhenUsed="0"/>
+    <w:lsdException w:name="Medium List 2 Accent 6" w:semiHidden="0" w:uiPriority="66" w:unhideWhenUsed="0"/>
+    <w:lsdException w:name="Medium Grid 1 Accent 6" w:semiHidden="0" w:uiPriority="67" w:unhideWhenUsed="0"/>
+    <w:lsdException w:name="Medium Grid 2 Accent 6" w:semiHidden="0" w:uiPriority="68" w:unhideWhenUsed="0"/>
+    <w:lsdException w:name="Medium Grid 3 Accent 6" w:semiHidden="0" w:uiPriority="69" w:unhideWhenUsed="0"/>
+    <w:lsdException w:name="Dark List Accent 6" w:semiHidden="0" w:uiPriority="70" w:unhideWhenUsed="0"/>
+    <w:lsdException w:name="Colorful Shading Accent 6" w:semiHidden="0" w:uiPriority="71" w:unhideWhenUsed="0"/>
+    <w:lsdException w:name="Colorful List Accent 6" w:semiHidden="0" w:uiPriority="72" w:unhideWhenUsed="0"/>
+    <w:lsdException w:name="Colorful Grid Accent 6" w:semiHidden="0" w:uiPriority="73" w:unhideWhenUsed="0"/>
+    <w:lsdException w:name="Subtle Emphasis" w:semiHidden="0" w:uiPriority="19" w:unhideWhenUsed="0" w:qFormat="1"/>
+    <w:lsdException w:name="Intense Emphasis" w:semiHidden="0" w:uiPriority="21" w:unhideWhenUsed="0" w:qFormat="1"/>
+    <w:lsdException w:name="Subtle Reference" w:semiHidden="0" w:uiPriority="31" w:unhideWhenUsed="0" w:qFormat="1"/>
+    <w:lsdException w:name="Intense Reference" w:semiHidden="0" w:uiPriority="32" w:unhideWhenUsed="0" w:qFormat="1"/>
+    <w:lsdException w:name="Book Title" w:semiHidden="0" w:uiPriority="33" w:unhideWhenUsed="0" w:qFormat="1"/>
+    <w:lsdException w:name="Bibliography" w:uiPriority="37"/>
+    <w:lsdException w:name="TOC Heading" w:uiPriority="39" w:qFormat="1"/>
+  </w:latentStyles>
+  <w:style w:type="paragraph" w:default="1" w:styleId="Normal">
+    <w:name w:val="Normal"/>
+    <w:qFormat/>
+    <w:rPr>
+      <w:lang w:val="nl-NL"/>
+    </w:rPr>
+  </w:style>
+  <w:style w:type="paragraph" w:styleId="Heading1">
+    <w:name w:val="heading 1"/>
+    <w:basedOn w:val="Normal"/>
+    <w:next w:val="Normal"/>
+    <w:link w:val="Heading1Char"/>
+    <w:uiPriority w:val="9"/>
+    <w:qFormat/>
+    <w:rsid w:val="004C232C"/>
+    <w:pPr>
+      <w:keepNext/>
+      <w:keepLines/>
+      <w:spacing w:before="480" w:after="0"/>
+      <w:outlineLvl w:val="0"/>
+    </w:pPr>
+    <w:rPr>
+      <w:rFonts w:asciiTheme="majorHAnsi" w:eastAsiaTheme="majorEastAsia" w:hAnsiTheme="majorHAnsi" w:cstheme="majorBidi"/>
+      <w:b/>
+      <w:bCs/>
+      <w:color w:val="365F91" w:themeColor="accent1" w:themeShade="BF"/>
+      <w:sz w:val="28"/>
+      <w:szCs w:val="28"/>
+    </w:rPr>
+  </w:style>
+  <w:style w:type="paragraph" w:styleId="Heading2">
+    <w:name w:val="heading 2"/>
+    <w:basedOn w:val="Normal"/>
+    <w:next w:val="Normal"/>
+    <w:link w:val="Heading2Char"/>
+    <w:uiPriority w:val="9"/>
+    <w:unhideWhenUsed/>
+    <w:qFormat/>
+    <w:rsid w:val="004C232C"/>
+    <w:pPr>
+      <w:keepNext/>
+      <w:keepLines/>
+      <w:spacing w:before="200" w:after="0"/>
+      <w:outlineLvl w:val="1"/>
+    </w:pPr>
+    <w:rPr>
+      <w:rFonts w:asciiTheme="majorHAnsi" w:eastAsiaTheme="majorEastAsia" w:hAnsiTheme="majorHAnsi" w:cstheme="majorBidi"/>
+      <w:b/>
+      <w:bCs/>
+      <w:color w:val="4F81BD" w:themeColor="accent1"/>
+      <w:sz w:val="26"/>
+      <w:szCs w:val="26"/>
+    </w:rPr>
+  </w:style>
+  <w:style w:type="character" w:default="1" w:styleId="DefaultParagraphFont">
+    <w:name w:val="Default Paragraph Font"/>
+    <w:uiPriority w:val="1"/>
+    <w:semiHidden/>
+    <w:unhideWhenUsed/>
+  </w:style>
+  <w:style w:type="table" w:default="1" w:styleId="TableNormal">
+    <w:name w:val="Normal Table"/>
+    <w:uiPriority w:val="99"/>
+    <w:semiHidden/>
+    <w:unhideWhenUsed/>
+    <w:tblPr>
+      <w:tblInd w:w="0" w:type="dxa"/>
+      <w:tblCellMar>
+        <w:top w:w="0" w:type="dxa"/>
+        <w:left w:w="108" w:type="dxa"/>
+        <w:bottom w:w="0" w:type="dxa"/>
+        <w:right w:w="108" w:type="dxa"/>
+      </w:tblCellMar>
+    </w:tblPr>
+  </w:style>
+  <w:style w:type="numbering" w:default="1" w:styleId="NoList">
+    <w:name w:val="No List"/>
+    <w:uiPriority w:val="99"/>
+    <w:semiHidden/>
+    <w:unhideWhenUsed/>
+  </w:style>
+  <w:style w:type="paragraph" w:styleId="Title">
+    <w:name w:val="Title"/>
+    <w:basedOn w:val="Normal"/>
+    <w:next w:val="Normal"/>
+    <w:link w:val="TitleChar"/>
+    <w:uiPriority w:val="10"/>
+    <w:qFormat/>
+    <w:rsid w:val="004C232C"/>
+    <w:pPr>
+      <w:spacing w:after="0" w:line="240" w:lineRule="auto"/>
+      <w:contextualSpacing/>
+    </w:pPr>
+    <w:rPr>
+      <w:rFonts w:asciiTheme="majorHAnsi" w:eastAsiaTheme="majorEastAsia" w:hAnsiTheme="majorHAnsi" w:cstheme="majorBidi"/>
+      <w:spacing w:val="-10"/>
+      <w:kern w:val="28"/>
+      <w:sz w:val="56"/>
+      <w:szCs w:val="56"/>
+      <w:lang w:val="en-US"/>
+    </w:rPr>
+  </w:style>
+  <w:style w:type="character" w:customStyle="1" w:styleId="TitleChar">
+    <w:name w:val="Title Char"/>
+    <w:basedOn w:val="DefaultParagraphFont"/>
+    <w:link w:val="Title"/>
+    <w:uiPriority w:val="10"/>
+    <w:rsid w:val="004C232C"/>
+    <w:rPr>
+      <w:rFonts w:asciiTheme="majorHAnsi" w:eastAsiaTheme="majorEastAsia" w:hAnsiTheme="majorHAnsi" w:cstheme="majorBidi"/>
+      <w:spacing w:val="-10"/>
+      <w:kern w:val="28"/>
+      <w:sz w:val="56"/>
+      <w:szCs w:val="56"/>
+    </w:rPr>
+  </w:style>
+  <w:style w:type="paragraph" w:styleId="Subtitle">
+    <w:name w:val="Subtitle"/>
+    <w:basedOn w:val="Normal"/>
+    <w:next w:val="Normal"/>
+    <w:link w:val="SubtitleChar"/>
+    <w:uiPriority w:val="11"/>
+    <w:qFormat/>
+    <w:rsid w:val="004C232C"/>
+    <w:pPr>
+      <w:numPr>
+        <w:ilvl w:val="1"/>
+      </w:numPr>
+      <w:spacing w:after="160" w:line="259" w:lineRule="auto"/>
+    </w:pPr>
+    <w:rPr>
+      <w:rFonts w:eastAsiaTheme="minorEastAsia"/>
+      <w:color w:val="5A5A5A" w:themeColor="text1" w:themeTint="A5"/>
+      <w:spacing w:val="15"/>
+      <w:lang w:val="en-US"/>
+    </w:rPr>
+  </w:style>
+  <w:style w:type="character" w:customStyle="1" w:styleId="SubtitleChar">
+    <w:name w:val="Subtitle Char"/>
+    <w:basedOn w:val="DefaultParagraphFont"/>
+    <w:link w:val="Subtitle"/>
+    <w:uiPriority w:val="11"/>
+    <w:rsid w:val="004C232C"/>
+    <w:rPr>
+      <w:rFonts w:eastAsiaTheme="minorEastAsia"/>
+      <w:color w:val="5A5A5A" w:themeColor="text1" w:themeTint="A5"/>
+      <w:spacing w:val="15"/>
+    </w:rPr>
+  </w:style>
+  <w:style w:type="paragraph" w:styleId="BalloonText">
+    <w:name w:val="Balloon Text"/>
+    <w:basedOn w:val="Normal"/>
+    <w:link w:val="BalloonTextChar"/>
+    <w:uiPriority w:val="99"/>
+    <w:semiHidden/>
+    <w:unhideWhenUsed/>
+    <w:rsid w:val="004C232C"/>
+    <w:pPr>
+      <w:spacing w:after="0" w:line="240" w:lineRule="auto"/>
+    </w:pPr>
+    <w:rPr>
+      <w:rFonts w:ascii="Tahoma" w:hAnsi="Tahoma" w:cs="Tahoma"/>
+      <w:sz w:val="16"/>
+      <w:szCs w:val="16"/>
+    </w:rPr>
+  </w:style>
+  <w:style w:type="character" w:customStyle="1" w:styleId="BalloonTextChar">
+    <w:name w:val="Balloon Text Char"/>
+    <w:basedOn w:val="DefaultParagraphFont"/>
+    <w:link w:val="BalloonText"/>
+    <w:uiPriority w:val="99"/>
+    <w:semiHidden/>
+    <w:rsid w:val="004C232C"/>
+    <w:rPr>
+      <w:rFonts w:ascii="Tahoma" w:hAnsi="Tahoma" w:cs="Tahoma"/>
+      <w:sz w:val="16"/>
+      <w:szCs w:val="16"/>
+      <w:lang w:val="nl-NL"/>
+    </w:rPr>
+  </w:style>
+  <w:style w:type="character" w:customStyle="1" w:styleId="Heading1Char">
+    <w:name w:val="Heading 1 Char"/>
+    <w:basedOn w:val="DefaultParagraphFont"/>
+    <w:link w:val="Heading1"/>
+    <w:uiPriority w:val="9"/>
+    <w:rsid w:val="004C232C"/>
+    <w:rPr>
+      <w:rFonts w:asciiTheme="majorHAnsi" w:eastAsiaTheme="majorEastAsia" w:hAnsiTheme="majorHAnsi" w:cstheme="majorBidi"/>
+      <w:b/>
+      <w:bCs/>
+      <w:color w:val="365F91" w:themeColor="accent1" w:themeShade="BF"/>
+      <w:sz w:val="28"/>
+      <w:szCs w:val="28"/>
+      <w:lang w:val="nl-NL"/>
+    </w:rPr>
+  </w:style>
+  <w:style w:type="paragraph" w:styleId="TOCHeading">
+    <w:name w:val="TOC Heading"/>
+    <w:basedOn w:val="Heading1"/>
+    <w:next w:val="Normal"/>
+    <w:uiPriority w:val="39"/>
+    <w:semiHidden/>
+    <w:unhideWhenUsed/>
+    <w:qFormat/>
+    <w:rsid w:val="004C232C"/>
+    <w:pPr>
+      <w:outlineLvl w:val="9"/>
+    </w:pPr>
+    <w:rPr>
+      <w:lang w:val="en-US" w:eastAsia="ja-JP"/>
+    </w:rPr>
+  </w:style>
+  <w:style w:type="character" w:customStyle="1" w:styleId="Heading2Char">
+    <w:name w:val="Heading 2 Char"/>
+    <w:basedOn w:val="DefaultParagraphFont"/>
+    <w:link w:val="Heading2"/>
+    <w:uiPriority w:val="9"/>
+    <w:rsid w:val="004C232C"/>
+    <w:rPr>
+      <w:rFonts w:asciiTheme="majorHAnsi" w:eastAsiaTheme="majorEastAsia" w:hAnsiTheme="majorHAnsi" w:cstheme="majorBidi"/>
+      <w:b/>
+      <w:bCs/>
+      <w:color w:val="4F81BD" w:themeColor="accent1"/>
+      <w:sz w:val="26"/>
+      <w:szCs w:val="26"/>
+      <w:lang w:val="nl-NL"/>
+    </w:rPr>
+  </w:style>
+  <w:style w:type="paragraph" w:styleId="TOC1">
+    <w:name w:val="toc 1"/>
+    <w:basedOn w:val="Normal"/>
+    <w:next w:val="Normal"/>
+    <w:autoRedefine/>
+    <w:uiPriority w:val="39"/>
+    <w:unhideWhenUsed/>
+    <w:rsid w:val="004C232C"/>
+    <w:pPr>
+      <w:spacing w:after="100"/>
+    </w:pPr>
+  </w:style>
+  <w:style w:type="paragraph" w:styleId="TOC2">
+    <w:name w:val="toc 2"/>
+    <w:basedOn w:val="Normal"/>
+    <w:next w:val="Normal"/>
+    <w:autoRedefine/>
+    <w:uiPriority w:val="39"/>
+    <w:unhideWhenUsed/>
+    <w:rsid w:val="004C232C"/>
+    <w:pPr>
+      <w:spacing w:after="100"/>
+      <w:ind w:left="220"/>
+    </w:pPr>
+  </w:style>
+  <w:style w:type="character" w:styleId="Hyperlink">
+    <w:name w:val="Hyperlink"/>
+    <w:basedOn w:val="DefaultParagraphFont"/>
+    <w:uiPriority w:val="99"/>
+    <w:unhideWhenUsed/>
+    <w:rsid w:val="004C232C"/>
+    <w:rPr>
+      <w:color w:val="0000FF" w:themeColor="hyperlink"/>
+      <w:u w:val="single"/>
+    </w:rPr>
+  </w:style>
+  <w:style w:type="table" w:styleId="TableGrid">
+    <w:name w:val="Table Grid"/>
+    <w:basedOn w:val="TableNormal"/>
+    <w:uiPriority w:val="59"/>
+    <w:rsid w:val="00254826"/>
+    <w:pPr>
+      <w:spacing w:after="0" w:line="240" w:lineRule="auto"/>
+    </w:pPr>
+    <w:rPr>
+      <w:lang w:val="nl-NL"/>
+    </w:rPr>
+    <w:tblPr>
+      <w:tblBorders>
+        <w:top w:val="single" w:sz="4" w:space="0" w:color="auto"/>
+        <w:left w:val="single" w:sz="4" w:space="0" w:color="auto"/>
+        <w:bottom w:val="single" w:sz="4" w:space="0" w:color="auto"/>
+        <w:right w:val="single" w:sz="4" w:space="0" w:color="auto"/>
+        <w:insideH w:val="single" w:sz="4" w:space="0" w:color="auto"/>
+        <w:insideV w:val="single" w:sz="4" w:space="0" w:color="auto"/>
+      </w:tblBorders>
+    </w:tblPr>
+  </w:style>
+</w:styles>
+</file>
+
+<file path=word/stylesWithEffects.xml><?xml version="1.0" encoding="utf-8"?>
+<w:styles xmlns:wpc="http://schemas.microsoft.com/office/word/2010/wordprocessingCanvas" xmlns:mc="http://schemas.openxmlformats.org/markup-compatibility/2006" xmlns:o="urn:schemas-microsoft-com:office:office" xmlns:r="http://schemas.openxmlformats.org/officeDocument/2006/relationships" xmlns:m="http://schemas.openxmlformats.org/officeDocument/2006/math" xmlns:v="urn:schemas-microsoft-com:vml" xmlns:wp14="http://schemas.microsoft.com/office/word/2010/wordprocessingDrawing" xmlns:wp="http://schemas.openxmlformats.org/drawingml/2006/wordprocessingDrawing" xmlns:w10="urn:schemas-microsoft-com:office:word" xmlns:w="http://schemas.openxmlformats.org/wordprocessingml/2006/main" xmlns:w14="http://schemas.microsoft.com/office/word/2010/wordml" xmlns:wpg="http://schemas.microsoft.com/office/word/2010/wordprocessingGroup" xmlns:wpi="http://schemas.microsoft.com/office/word/2010/wordprocessingInk" xmlns:wne="http://schemas.microsoft.com/office/word/2006/wordml" xmlns:wps="http://schemas.microsoft.com/office/word/2010/wordprocessingShape" mc:Ignorable="w14 wp14">
+  <w:docDefaults>
+    <w:rPrDefault>
+      <w:rPr>
+        <w:rFonts w:asciiTheme="minorHAnsi" w:eastAsiaTheme="minorHAnsi" w:hAnsiTheme="minorHAnsi" w:cstheme="minorBidi"/>
+        <w:sz w:val="22"/>
+        <w:szCs w:val="22"/>
+        <w:lang w:val="en-US" w:eastAsia="en-US" w:bidi="ar-SA"/>
+      </w:rPr>
+    </w:rPrDefault>
+    <w:pPrDefault>
+      <w:pPr>
+        <w:spacing w:after="200" w:line="276" w:lineRule="auto"/>
+      </w:pPr>
+    </w:pPrDefault>
+  </w:docDefaults>
+  <w:latentStyles w:defLockedState="0" w:defUIPriority="99" w:defSemiHidden="1" w:defUnhideWhenUsed="1" w:defQFormat="0" w:count="267">
+    <w:lsdException w:name="Normal" w:semiHidden="0" w:uiPriority="0" w:unhideWhenUsed="0" w:qFormat="1"/>
+    <w:lsdException w:name="heading 1" w:semiHidden="0" w:uiPriority="9" w:unhideWhenUsed="0" w:qFormat="1"/>
+    <w:lsdException w:name="heading 2" w:uiPriority="9" w:qFormat="1"/>
+    <w:lsdException w:name="heading 3" w:uiPriority="9" w:qFormat="1"/>
+    <w:lsdException w:name="heading 4" w:uiPriority="9" w:qFormat="1"/>
+    <w:lsdException w:name="heading 5" w:uiPriority="9" w:qFormat="1"/>
+    <w:lsdException w:name="heading 6" w:uiPriority="9" w:qFormat="1"/>
+    <w:lsdException w:name="heading 7" w:uiPriority="9" w:qFormat="1"/>
+    <w:lsdException w:name="heading 8" w:uiPriority="9" w:qFormat="1"/>
+    <w:lsdException w:name="heading 9" w:uiPriority="9" w:qFormat="1"/>
+    <w:lsdException w:name="toc 1" w:uiPriority="39"/>
+    <w:lsdException w:name="toc 2" w:uiPriority="39"/>
+    <w:lsdException w:name="toc 3" w:uiPriority="39"/>
+    <w:lsdException w:name="toc 4" w:uiPriority="39"/>
+    <w:lsdException w:name="toc 5" w:uiPriority="39"/>
+    <w:lsdException w:name="toc 6" w:uiPriority="39"/>
+    <w:lsdException w:name="toc 7" w:uiPriority="39"/>
+    <w:lsdException w:name="toc 8" w:uiPriority="39"/>
+    <w:lsdException w:name="toc 9" w:uiPriority="39"/>
+    <w:lsdException w:name="caption" w:uiPriority="35" w:qFormat="1"/>
+    <w:lsdException w:name="Title" w:semiHidden="0" w:uiPriority="10" w:unhideWhenUsed="0" w:qFormat="1"/>
+    <w:lsdException w:name="Default Paragraph Font" w:uiPriority="1"/>
+    <w:lsdException w:name="Subtitle" w:semiHidden="0" w:uiPriority="11" w:unhideWhenUsed="0" w:qFormat="1"/>
+    <w:lsdException w:name="Strong" w:semiHidden="0" w:uiPriority="22" w:unhideWhenUsed="0" w:qFormat="1"/>
+    <w:lsdException w:name="Emphasis" w:semiHidden="0" w:uiPriority="20" w:unhideWhenUsed="0" w:qFormat="1"/>
+    <w:lsdException w:name="Table Grid" w:uiPriority="59"/>
+    <w:lsdException w:name="Placeholder Text" w:unhideWhenUsed="0"/>
+    <w:lsdException w:name="No Spacing" w:semiHidden="0" w:uiPriority="1" w:unhideWhenUsed="0" w:qFormat="1"/>
+    <w:lsdException w:name="Light Shading" w:semiHidden="0" w:uiPriority="60" w:unhideWhenUsed="0"/>
+    <w:lsdException w:name="Light List" w:semiHidden="0" w:uiPriority="61" w:unhideWhenUsed="0"/>
+    <w:lsdException w:name="Light Grid" w:semiHidden="0" w:uiPriority="62" w:unhideWhenUsed="0"/>
+    <w:lsdException w:name="Medium Shading 1" w:semiHidden="0" w:uiPriority="63" w:unhideWhenUsed="0"/>
+    <w:lsdException w:name="Medium Shading 2" w:semiHidden="0" w:uiPriority="64" w:unhideWhenUsed="0"/>
+    <w:lsdException w:name="Medium List 1" w:semiHidden="0" w:uiPriority="65" w:unhideWhenUsed="0"/>
+    <w:lsdException w:name="Medium List 2" w:semiHidden="0" w:uiPriority="66" w:unhideWhenUsed="0"/>
+    <w:lsdException w:name="Medium Grid 1" w:semiHidden="0" w:uiPriority="67" w:unhideWhenUsed="0"/>
+    <w:lsdException w:name="Medium Grid 2" w:semiHidden="0" w:uiPriority="68" w:unhideWhenUsed="0"/>
+    <w:lsdException w:name="Medium Grid 3" w:semiHidden="0" w:uiPriority="69" w:unhideWhenUsed="0"/>
+    <w:lsdException w:name="Dark List" w:semiHidden="0" w:uiPriority="70" w:unhideWhenUsed="0"/>
+    <w:lsdException w:name="Colorful Shading" w:semiHidden="0" w:uiPriority="71" w:unhideWhenUsed="0"/>
+    <w:lsdException w:name="Colorful List" w:semiHidden="0" w:uiPriority="72" w:unhideWhenUsed="0"/>
+    <w:lsdException w:name="Colorful Grid" w:semiHidden="0" w:uiPriority="73" w:unhideWhenUsed="0"/>
+    <w:lsdException w:name="Light Shading Accent 1" w:semiHidden="0" w:uiPriority="60" w:unhideWhenUsed="0"/>
+    <w:lsdException w:name="Light List Accent 1" w:semiHidden="0" w:uiPriority="61" w:unhideWhenUsed="0"/>
+    <w:lsdException w:name="Light Grid Accent 1" w:semiHidden="0" w:uiPriority="62" w:unhideWhenUsed="0"/>
+    <w:lsdException w:name="Medium Shading 1 Accent 1" w:semiHidden="0" w:uiPriority="63" w:unhideWhenUsed="0"/>
+    <w:lsdException w:name="Medium Shading 2 Accent 1" w:semiHidden="0" w:uiPriority="64" w:unhideWhenUsed="0"/>
+    <w:lsdException w:name="Medium List 1 Accent 1" w:semiHidden="0" w:uiPriority="65" w:unhideWhenUsed="0"/>
+    <w:lsdException w:name="Revision" w:unhideWhenUsed="0"/>
+    <w:lsdException w:name="List Paragraph" w:semiHidden="0" w:uiPriority="34" w:unhideWhenUsed="0" w:qFormat="1"/>
+    <w:lsdException w:name="Quote" w:semiHidden="0" w:uiPriority="29" w:unhideWhenUsed="0" w:qFormat="1"/>
+    <w:lsdException w:name="Intense Quote" w:semiHidden="0" w:uiPriority="30" w:unhideWhenUsed="0" w:qFormat="1"/>
+    <w:lsdException w:name="Medium List 2 Accent 1" w:semiHidden="0" w:uiPriority="66" w:unhideWhenUsed="0"/>
+    <w:lsdException w:name="Medium Grid 1 Accent 1" w:semiHidden="0" w:uiPriority="67" w:unhideWhenUsed="0"/>
+    <w:lsdException w:name="Medium Grid 2 Accent 1" w:semiHidden="0" w:uiPriority="68" w:unhideWhenUsed="0"/>
+    <w:lsdException w:name="Medium Grid 3 Accent 1" w:semiHidden="0" w:uiPriority="69" w:unhideWhenUsed="0"/>
+    <w:lsdException w:name="Dark List Accent 1" w:semiHidden="0" w:uiPriority="70" w:unhideWhenUsed="0"/>
+    <w:lsdException w:name="Colorful Shading Accent 1" w:semiHidden="0" w:uiPriority="71" w:unhideWhenUsed="0"/>
+    <w:lsdException w:name="Colorful List Accent 1" w:semiHidden="0" w:uiPriority="72" w:unhideWhenUsed="0"/>
+    <w:lsdException w:name="Colorful Grid Accent 1" w:semiHidden="0" w:uiPriority="73" w:unhideWhenUsed="0"/>
+    <w:lsdException w:name="Light Shading Accent 2" w:semiHidden="0" w:uiPriority="60" w:unhideWhenUsed="0"/>
+    <w:lsdException w:name="Light List Accent 2" w:semiHidden="0" w:uiPriority="61" w:unhideWhenUsed="0"/>
+    <w:lsdException w:name="Light Grid Accent 2" w:semiHidden="0" w:uiPriority="62" w:unhideWhenUsed="0"/>
+    <w:lsdException w:name="Medium Shading 1 Accent 2" w:semiHidden="0" w:uiPriority="63" w:unhideWhenUsed="0"/>
+    <w:lsdException w:name="Medium Shading 2 Accent 2" w:semiHidden="0" w:uiPriority="64" w:unhideWhenUsed="0"/>
+    <w:lsdException w:name="Medium List 1 Accent 2" w:semiHidden="0" w:uiPriority="65" w:unhideWhenUsed="0"/>
+    <w:lsdException w:name="Medium List 2 Accent 2" w:semiHidden="0" w:uiPriority="66" w:unhideWhenUsed="0"/>
+    <w:lsdException w:name="Medium Grid 1 Accent 2" w:semiHidden="0" w:uiPriority="67" w:unhideWhenUsed="0"/>
+    <w:lsdException w:name="Medium Grid 2 Accent 2" w:semiHidden="0" w:uiPriority="68" w:unhideWhenUsed="0"/>
+    <w:lsdException w:name="Medium Grid 3 Accent 2" w:semiHidden="0" w:uiPriority="69" w:unhideWhenUsed="0"/>
+    <w:lsdException w:name="Dark List Accent 2" w:semiHidden="0" w:uiPriority="70" w:unhideWhenUsed="0"/>
+    <w:lsdException w:name="Colorful Shading Accent 2" w:semiHidden="0" w:uiPriority="71" w:unhideWhenUsed="0"/>
+    <w:lsdException w:name="Colorful List Accent 2" w:semiHidden="0" w:uiPriority="72" w:unhideWhenUsed="0"/>
+    <w:lsdException w:name="Colorful Grid Accent 2" w:semiHidden="0" w:uiPriority="73" w:unhideWhenUsed="0"/>
+    <w:lsdException w:name="Light Shading Accent 3" w:semiHidden="0" w:uiPriority="60" w:unhideWhenUsed="0"/>
+    <w:lsdException w:name="Light List Accent 3" w:semiHidden="0" w:uiPriority="61" w:unhideWhenUsed="0"/>
+    <w:lsdException w:name="Light Grid Accent 3" w:semiHidden="0" w:uiPriority="62" w:unhideWhenUsed="0"/>
+    <w:lsdException w:name="Medium Shading 1 Accent 3" w:semiHidden="0" w:uiPriority="63" w:unhideWhenUsed="0"/>
+    <w:lsdException w:name="Medium Shading 2 Accent 3" w:semiHidden="0" w:uiPriority="64" w:unhideWhenUsed="0"/>
+    <w:lsdException w:name="Medium List 1 Accent 3" w:semiHidden="0" w:uiPriority="65" w:unhideWhenUsed="0"/>
+    <w:lsdException w:name="Medium List 2 Accent 3" w:semiHidden="0" w:uiPriority="66" w:unhideWhenUsed="0"/>
+    <w:lsdException w:name="Medium Grid 1 Accent 3" w:semiHidden="0" w:uiPriority="67" w:unhideWhenUsed="0"/>
+    <w:lsdException w:name="Medium Grid 2 Accent 3" w:semiHidden="0" w:uiPriority="68" w:unhideWhenUsed="0"/>
+    <w:lsdException w:name="Medium Grid 3 Accent 3" w:semiHidden="0" w:uiPriority="69" w:unhideWhenUsed="0"/>
+    <w:lsdException w:name="Dark List Accent 3" w:semiHidden="0" w:uiPriority="70" w:unhideWhenUsed="0"/>
+    <w:lsdException w:name="Colorful Shading Accent 3" w:semiHidden="0" w:uiPriority="71" w:unhideWhenUsed="0"/>
+    <w:lsdException w:name="Colorful List Accent 3" w:semiHidden="0" w:uiPriority="72" w:unhideWhenUsed="0"/>
+    <w:lsdException w:name="Colorful Grid Accent 3" w:semiHidden="0" w:uiPriority="73" w:unhideWhenUsed="0"/>
+    <w:lsdException w:name="Light Shading Accent 4" w:semiHidden="0" w:uiPriority="60" w:unhideWhenUsed="0"/>
+    <w:lsdException w:name="Light List Accent 4" w:semiHidden="0" w:uiPriority="61" w:unhideWhenUsed="0"/>
+    <w:lsdException w:name="Light Grid Accent 4" w:semiHidden="0" w:uiPriority="62" w:unhideWhenUsed="0"/>
+    <w:lsdException w:name="Medium Shading 1 Accent 4" w:semiHidden="0" w:uiPriority="63" w:unhideWhenUsed="0"/>
+    <w:lsdException w:name="Medium Shading 2 Accent 4" w:semiHidden="0" w:uiPriority="64" w:unhideWhenUsed="0"/>
+    <w:lsdException w:name="Medium List 1 Accent 4" w:semiHidden="0" w:uiPriority="65" w:unhideWhenUsed="0"/>
+    <w:lsdException w:name="Medium List 2 Accent 4" w:semiHidden="0" w:uiPriority="66" w:unhideWhenUsed="0"/>
+    <w:lsdException w:name="Medium Grid 1 Accent 4" w:semiHidden="0" w:uiPriority="67" w:unhideWhenUsed="0"/>
+    <w:lsdException w:name="Medium Grid 2 Accent 4" w:semiHidden="0" w:uiPriority="68" w:unhideWhenUsed="0"/>
+    <w:lsdException w:name="Medium Grid 3 Accent 4" w:semiHidden="0" w:uiPriority="69" w:unhideWhenUsed="0"/>
+    <w:lsdException w:name="Dark List Accent 4" w:semiHidden="0" w:uiPriority="70" w:unhideWhenUsed="0"/>
+    <w:lsdException w:name="Colorful Shading Accent 4" w:semiHidden="0" w:uiPriority="71" w:unhideWhenUsed="0"/>
+    <w:lsdException w:name="Colorful List Accent 4" w:semiHidden="0" w:uiPriority="72" w:unhideWhenUsed="0"/>
+    <w:lsdException w:name="Colorful Grid Accent 4" w:semiHidden="0" w:uiPriority="73" w:unhideWhenUsed="0"/>
+    <w:lsdException w:name="Light Shading Accent 5" w:semiHidden="0" w:uiPriority="60" w:unhideWhenUsed="0"/>
+    <w:lsdException w:name="Light List Accent 5" w:semiHidden="0" w:uiPriority="61" w:unhideWhenUsed="0"/>
+    <w:lsdException w:name="Light Grid Accent 5" w:semiHidden="0" w:uiPriority="62" w:unhideWhenUsed="0"/>
+    <w:lsdException w:name="Medium Shading 1 Accent 5" w:semiHidden="0" w:uiPriority="63" w:unhideWhenUsed="0"/>
+    <w:lsdException w:name="Medium Shading 2 Accent 5" w:semiHidden="0" w:uiPriority="64" w:unhideWhenUsed="0"/>
+    <w:lsdException w:name="Medium List 1 Accent 5" w:semiHidden="0" w:uiPriority="65" w:unhideWhenUsed="0"/>
+    <w:lsdException w:name="Medium List 2 Accent 5" w:semiHidden="0" w:uiPriority="66" w:unhideWhenUsed="0"/>
+    <w:lsdException w:name="Medium Grid 1 Accent 5" w:semiHidden="0" w:uiPriority="67" w:unhideWhenUsed="0"/>
+    <w:lsdException w:name="Medium Grid 2 Accent 5" w:semiHidden="0" w:uiPriority="68" w:unhideWhenUsed="0"/>
+    <w:lsdException w:name="Medium Grid 3 Accent 5" w:semiHidden="0" w:uiPriority="69" w:unhideWhenUsed="0"/>
+    <w:lsdException w:name="Dark List Accent 5" w:semiHidden="0" w:uiPriority="70" w:unhideWhenUsed="0"/>
+    <w:lsdException w:name="Colorful Shading Accent 5" w:semiHidden="0" w:uiPriority="71" w:unhideWhenUsed="0"/>
+    <w:lsdException w:name="Colorful List Accent 5" w:semiHidden="0" w:uiPriority="72" w:unhideWhenUsed="0"/>
+    <w:lsdException w:name="Colorful Grid Accent 5" w:semiHidden="0" w:uiPriority="73" w:unhideWhenUsed="0"/>
+    <w:lsdException w:name="Light Shading Accent 6" w:semiHidden="0" w:uiPriority="60" w:unhideWhenUsed="0"/>
+    <w:lsdException w:name="Light List Accent 6" w:semiHidden="0" w:uiPriority="61" w:unhideWhenUsed="0"/>
+    <w:lsdException w:name="Light Grid Accent 6" w:semiHidden="0" w:uiPriority="62" w:unhideWhenUsed="0"/>
+    <w:lsdException w:name="Medium Shading 1 Accent 6" w:semiHidden="0" w:uiPriority="63" w:unhideWhenUsed="0"/>
+    <w:lsdException w:name="Medium Shading 2 Accent 6" w:semiHidden="0" w:uiPriority="64" w:unhideWhenUsed="0"/>
+    <w:lsdException w:name="Medium List 1 Accent 6" w:semiHidden="0" w:uiPriority="65" w:unhideWhenUsed="0"/>
+    <w:lsdException w:name="Medium List 2 Accent 6" w:semiHidden="0" w:uiPriority="66" w:unhideWhenUsed="0"/>
+    <w:lsdException w:name="Medium Grid 1 Accent 6" w:semiHidden="0" w:uiPriority="67" w:unhideWhenUsed="0"/>
+    <w:lsdException w:name="Medium Grid 2 Accent 6" w:semiHidden="0" w:uiPriority="68" w:unhideWhenUsed="0"/>
+    <w:lsdException w:name="Medium Grid 3 Accent 6" w:semiHidden="0" w:uiPriority="69" w:unhideWhenUsed="0"/>
+    <w:lsdException w:name="Dark List Accent 6" w:semiHidden="0" w:uiPriority="70" w:unhideWhenUsed="0"/>
+    <w:lsdException w:name="Colorful Shading Accent 6" w:semiHidden="0" w:uiPriority="71" w:unhideWhenUsed="0"/>
+    <w:lsdException w:name="Colorful List Accent 6" w:semiHidden="0" w:uiPriority="72" w:unhideWhenUsed="0"/>
+    <w:lsdException w:name="Colorful Grid Accent 6" w:semiHidden="0" w:uiPriority="73" w:unhideWhenUsed="0"/>
+    <w:lsdException w:name="Subtle Emphasis" w:semiHidden="0" w:uiPriority="19" w:unhideWhenUsed="0" w:qFormat="1"/>
+    <w:lsdException w:name="Intense Emphasis" w:semiHidden="0" w:uiPriority="21" w:unhideWhenUsed="0" w:qFormat="1"/>
+    <w:lsdException w:name="Subtle Reference" w:semiHidden="0" w:uiPriority="31" w:unhideWhenUsed="0" w:qFormat="1"/>
+    <w:lsdException w:name="Intense Reference" w:semiHidden="0" w:uiPriority="32" w:unhideWhenUsed="0" w:qFormat="1"/>
+    <w:lsdException w:name="Book Title" w:semiHidden="0" w:uiPriority="33" w:unhideWhenUsed="0" w:qFormat="1"/>
+    <w:lsdException w:name="Bibliography" w:uiPriority="37"/>
+    <w:lsdException w:name="TOC Heading" w:uiPriority="39" w:qFormat="1"/>
   </w:latentStyles>
   <w:style w:type="paragraph" w:default="1" w:styleId="Normal">
     <w:name w:val="Normal"/>
@@ -2507,7 +4318,7 @@
 </file>
 
 <file path=customXml/itemProps1.xml><?xml version="1.0" encoding="utf-8"?>
-<ds:datastoreItem xmlns:ds="http://schemas.openxmlformats.org/officeDocument/2006/customXml" ds:itemID="{DF72E3E8-6E6C-4B59-BE15-9CC7D5F6FEA5}">
+<ds:datastoreItem xmlns:ds="http://schemas.openxmlformats.org/officeDocument/2006/customXml" ds:itemID="{1333140F-0AD1-4165-9275-00E0A00D7BB8}">
   <ds:schemaRefs>
     <ds:schemaRef ds:uri="http://schemas.openxmlformats.org/officeDocument/2006/bibliography"/>
   </ds:schemaRefs>

</xml_diff>